<commit_message>
Bozza doc.docx e main.py raffinati
</commit_message>
<xml_diff>
--- a/doc.docx
+++ b/doc.docx
@@ -191,7 +191,23 @@
           <w:sz w:val="32"/>
           <w:szCs w:val="32"/>
         </w:rPr>
-        <w:t>Ingegneria della Conoscenza (ICon)</w:t>
+        <w:t>Ingegneria della Conoscenza (</w:t>
+      </w:r>
+      <w:proofErr w:type="spellStart"/>
+      <w:r>
+        <w:rPr>
+          <w:sz w:val="32"/>
+          <w:szCs w:val="32"/>
+        </w:rPr>
+        <w:t>ICon</w:t>
+      </w:r>
+      <w:proofErr w:type="spellEnd"/>
+      <w:r>
+        <w:rPr>
+          <w:sz w:val="32"/>
+          <w:szCs w:val="32"/>
+        </w:rPr>
+        <w:t>)</w:t>
       </w:r>
     </w:p>
     <w:p>
@@ -348,12 +364,27 @@
       </w:r>
       <w:r>
         <w:rPr>
-          <w:b/>
           <w:color w:val="000000"/>
           <w:sz w:val="28"/>
           <w:szCs w:val="28"/>
         </w:rPr>
-        <w:t xml:space="preserve"> ??? </w:t>
+        <w:t xml:space="preserve"> </w:t>
+      </w:r>
+      <w:r>
+        <w:rPr>
+          <w:color w:val="000000"/>
+          <w:sz w:val="28"/>
+          <w:szCs w:val="28"/>
+        </w:rPr>
+        <w:t>698255</w:t>
+      </w:r>
+      <w:r>
+        <w:rPr>
+          <w:color w:val="000000"/>
+          <w:sz w:val="28"/>
+          <w:szCs w:val="28"/>
+        </w:rPr>
+        <w:t xml:space="preserve"> </w:t>
       </w:r>
       <w:r>
         <w:rPr>
@@ -570,7 +601,7 @@
           <w:sz w:val="28"/>
           <w:szCs w:val="28"/>
         </w:rPr>
-        <w:t>il</w:t>
+        <w:t>il CdL in</w:t>
       </w:r>
       <w:r>
         <w:rPr>
@@ -584,20 +615,6 @@
           <w:sz w:val="28"/>
           <w:szCs w:val="28"/>
         </w:rPr>
-        <w:t>dipartimento</w:t>
-      </w:r>
-      <w:r>
-        <w:rPr>
-          <w:sz w:val="28"/>
-          <w:szCs w:val="28"/>
-        </w:rPr>
-        <w:t xml:space="preserve"> di </w:t>
-      </w:r>
-      <w:r>
-        <w:rPr>
-          <w:sz w:val="28"/>
-          <w:szCs w:val="28"/>
-        </w:rPr>
         <w:t>I</w:t>
       </w:r>
       <w:r>
@@ -746,8 +763,86 @@
           <w:sz w:val="28"/>
           <w:szCs w:val="28"/>
         </w:rPr>
-        <w:t xml:space="preserve">si basa su un </w:t>
-      </w:r>
+        <w:t xml:space="preserve">interroga </w:t>
+      </w:r>
+      <w:r>
+        <w:rPr>
+          <w:sz w:val="28"/>
+          <w:szCs w:val="28"/>
+        </w:rPr>
+        <w:t>lo studente</w:t>
+      </w:r>
+      <w:r>
+        <w:rPr>
+          <w:sz w:val="28"/>
+          <w:szCs w:val="28"/>
+        </w:rPr>
+        <w:t xml:space="preserve">, sottoponendolo </w:t>
+      </w:r>
+      <w:r>
+        <w:rPr>
+          <w:sz w:val="28"/>
+          <w:szCs w:val="28"/>
+        </w:rPr>
+        <w:t xml:space="preserve">a </w:t>
+      </w:r>
+      <w:r>
+        <w:rPr>
+          <w:sz w:val="28"/>
+          <w:szCs w:val="28"/>
+        </w:rPr>
+        <w:t xml:space="preserve">una serie di </w:t>
+      </w:r>
+      <w:r>
+        <w:rPr>
+          <w:sz w:val="28"/>
+          <w:szCs w:val="28"/>
+        </w:rPr>
+        <w:t xml:space="preserve">domande </w:t>
+      </w:r>
+      <w:r>
+        <w:rPr>
+          <w:sz w:val="28"/>
+          <w:szCs w:val="28"/>
+        </w:rPr>
+        <w:t>per determinare se</w:t>
+      </w:r>
+      <w:r>
+        <w:rPr>
+          <w:sz w:val="28"/>
+          <w:szCs w:val="28"/>
+        </w:rPr>
+        <w:t xml:space="preserve"> </w:t>
+      </w:r>
+      <w:r>
+        <w:rPr>
+          <w:sz w:val="28"/>
+          <w:szCs w:val="28"/>
+        </w:rPr>
+        <w:t>quest’ultimo</w:t>
+      </w:r>
+      <w:r>
+        <w:rPr>
+          <w:sz w:val="28"/>
+          <w:szCs w:val="28"/>
+        </w:rPr>
+        <w:t xml:space="preserve"> è portato per lo studio dell’informatica</w:t>
+      </w:r>
+      <w:r>
+        <w:rPr>
+          <w:sz w:val="28"/>
+          <w:szCs w:val="28"/>
+        </w:rPr>
+        <w:t xml:space="preserve"> in ambito universitario</w:t>
+      </w:r>
+      <w:r>
+        <w:rPr>
+          <w:sz w:val="28"/>
+          <w:szCs w:val="28"/>
+        </w:rPr>
+        <w:t xml:space="preserve">: si parla dunque di </w:t>
+      </w:r>
+      <w:proofErr w:type="spellStart"/>
       <w:r>
         <w:rPr>
           <w:i/>
@@ -755,8 +850,9 @@
           <w:sz w:val="28"/>
           <w:szCs w:val="28"/>
         </w:rPr>
-        <w:t>forward chaining</w:t>
-      </w:r>
+        <w:t>forward</w:t>
+      </w:r>
+      <w:proofErr w:type="spellEnd"/>
       <w:r>
         <w:rPr>
           <w:i/>
@@ -764,163 +860,104 @@
           <w:sz w:val="28"/>
           <w:szCs w:val="28"/>
         </w:rPr>
-        <w:t xml:space="preserve">: </w:t>
-      </w:r>
-      <w:r>
-        <w:rPr>
-          <w:sz w:val="28"/>
-          <w:szCs w:val="28"/>
-        </w:rPr>
-        <w:t xml:space="preserve">inizialmente, lo studente è sottoposto a tutte le domande </w:t>
-      </w:r>
-      <w:r>
-        <w:rPr>
-          <w:sz w:val="28"/>
-          <w:szCs w:val="28"/>
-        </w:rPr>
-        <w:t xml:space="preserve">per determinare </w:t>
-      </w:r>
-      <w:r>
-        <w:rPr>
-          <w:sz w:val="28"/>
-          <w:szCs w:val="28"/>
-        </w:rPr>
-        <w:t xml:space="preserve">conseguentemente </w:t>
-      </w:r>
-      <w:r>
-        <w:rPr>
-          <w:sz w:val="28"/>
-          <w:szCs w:val="28"/>
-        </w:rPr>
-        <w:t>se</w:t>
-      </w:r>
-      <w:r>
-        <w:rPr>
-          <w:sz w:val="28"/>
-          <w:szCs w:val="28"/>
-        </w:rPr>
         <w:t xml:space="preserve"> </w:t>
       </w:r>
-      <w:r>
-        <w:rPr>
-          <w:sz w:val="28"/>
-          <w:szCs w:val="28"/>
-        </w:rPr>
-        <w:t>quest’ultimo</w:t>
-      </w:r>
-      <w:r>
-        <w:rPr>
-          <w:sz w:val="28"/>
-          <w:szCs w:val="28"/>
-        </w:rPr>
-        <w:t xml:space="preserve"> è portato per lo studio dell’informatica</w:t>
-      </w:r>
-      <w:r>
-        <w:rPr>
-          <w:sz w:val="28"/>
-          <w:szCs w:val="28"/>
-        </w:rPr>
-        <w:t xml:space="preserve"> in ambito universitario</w:t>
-      </w:r>
-      <w:r>
-        <w:rPr>
-          <w:sz w:val="28"/>
-          <w:szCs w:val="28"/>
-        </w:rPr>
-        <w:t xml:space="preserve">. </w:t>
-      </w:r>
-    </w:p>
-    <w:p>
-      <w:pPr>
-        <w:rPr>
-          <w:sz w:val="28"/>
-          <w:szCs w:val="28"/>
-        </w:rPr>
-      </w:pPr>
-      <w:r>
-        <w:rPr>
-          <w:sz w:val="28"/>
-          <w:szCs w:val="28"/>
-        </w:rPr>
-        <w:t xml:space="preserve">L’idea </w:t>
-      </w:r>
-      <w:r>
-        <w:rPr>
-          <w:sz w:val="28"/>
-          <w:szCs w:val="28"/>
-        </w:rPr>
-        <w:t>alla base del sistema è</w:t>
-      </w:r>
-      <w:r>
-        <w:rPr>
-          <w:sz w:val="28"/>
-          <w:szCs w:val="28"/>
-        </w:rPr>
-        <w:t xml:space="preserve"> una regola di derivazione, una forma generalizzata della regola di inferenza chiamata </w:t>
-      </w:r>
-      <w:r>
-        <w:rPr>
-          <w:b/>
-          <w:bCs/>
+      <w:proofErr w:type="spellStart"/>
+      <w:r>
+        <w:rPr>
           <w:i/>
           <w:iCs/>
           <w:sz w:val="28"/>
           <w:szCs w:val="28"/>
         </w:rPr>
-        <w:t>modus ponens</w:t>
-      </w:r>
-      <w:r>
-        <w:rPr>
-          <w:sz w:val="28"/>
-          <w:szCs w:val="28"/>
-        </w:rPr>
-        <w:t xml:space="preserve">: </w:t>
-      </w:r>
-    </w:p>
-    <w:p>
-      <w:pPr>
-        <w:ind w:left="708"/>
-        <w:rPr>
-          <w:sz w:val="28"/>
-          <w:szCs w:val="28"/>
-        </w:rPr>
-      </w:pPr>
-      <w:r>
-        <w:rPr>
-          <w:sz w:val="28"/>
-          <w:szCs w:val="28"/>
-        </w:rPr>
-        <w:t>Se “</w:t>
-      </w:r>
-      <w:r>
-        <w:rPr>
-          <w:rFonts w:ascii="Cambria Math" w:hAnsi="Cambria Math" w:cs="Cambria Math"/>
-          <w:sz w:val="28"/>
-          <w:szCs w:val="28"/>
-        </w:rPr>
-        <w:t>ℎ</w:t>
-      </w:r>
-      <w:r>
-        <w:rPr>
-          <w:sz w:val="28"/>
-          <w:szCs w:val="28"/>
-        </w:rPr>
-        <w:t xml:space="preserve"> </w:t>
-      </w:r>
-      <w:r>
-        <w:rPr>
-          <w:rFonts w:ascii="Calibri" w:hAnsi="Calibri" w:cs="Calibri"/>
-          <w:sz w:val="28"/>
-          <w:szCs w:val="28"/>
-        </w:rPr>
-        <w:t>←</w:t>
-      </w:r>
-      <w:r>
-        <w:rPr>
-          <w:sz w:val="28"/>
-          <w:szCs w:val="28"/>
-        </w:rPr>
-        <w:t xml:space="preserve"> </w:t>
+        <w:t>chaining</w:t>
+      </w:r>
+      <w:proofErr w:type="spellEnd"/>
+      <w:r>
+        <w:rPr>
+          <w:i/>
+          <w:iCs/>
+          <w:sz w:val="28"/>
+          <w:szCs w:val="28"/>
+        </w:rPr>
+        <w:t>.</w:t>
+      </w:r>
+    </w:p>
+    <w:p>
+      <w:pPr>
+        <w:rPr>
+          <w:sz w:val="28"/>
+          <w:szCs w:val="28"/>
+        </w:rPr>
+      </w:pPr>
+      <w:r>
+        <w:rPr>
+          <w:sz w:val="28"/>
+          <w:szCs w:val="28"/>
+        </w:rPr>
+        <w:t xml:space="preserve">L’idea </w:t>
+      </w:r>
+      <w:r>
+        <w:rPr>
+          <w:sz w:val="28"/>
+          <w:szCs w:val="28"/>
+        </w:rPr>
+        <w:t>alla base del sistema è</w:t>
+      </w:r>
+      <w:r>
+        <w:rPr>
+          <w:sz w:val="28"/>
+          <w:szCs w:val="28"/>
+        </w:rPr>
+        <w:t xml:space="preserve"> una regola d</w:t>
+      </w:r>
+      <w:r>
+        <w:rPr>
+          <w:sz w:val="28"/>
+          <w:szCs w:val="28"/>
+        </w:rPr>
+        <w:t>’</w:t>
+      </w:r>
+      <w:r>
+        <w:rPr>
+          <w:sz w:val="28"/>
+          <w:szCs w:val="28"/>
+        </w:rPr>
+        <w:t xml:space="preserve">inferenza chiamata </w:t>
+      </w:r>
+      <w:r>
+        <w:rPr>
+          <w:i/>
+          <w:iCs/>
+          <w:sz w:val="28"/>
+          <w:szCs w:val="28"/>
+        </w:rPr>
+        <w:t xml:space="preserve">modus </w:t>
+      </w:r>
+      <w:proofErr w:type="spellStart"/>
+      <w:r>
+        <w:rPr>
+          <w:i/>
+          <w:iCs/>
+          <w:sz w:val="28"/>
+          <w:szCs w:val="28"/>
+        </w:rPr>
+        <w:t>ponens</w:t>
+      </w:r>
+      <w:proofErr w:type="spellEnd"/>
+      <w:r>
+        <w:rPr>
+          <w:sz w:val="28"/>
+          <w:szCs w:val="28"/>
+        </w:rPr>
+        <w:t xml:space="preserve"> per la quale, sia </w:t>
+      </w:r>
+      <w:r>
+        <w:rPr>
+          <w:sz w:val="28"/>
+          <w:szCs w:val="28"/>
+        </w:rPr>
+        <w:t xml:space="preserve">h la “testa” dell’atomo e </w:t>
       </w:r>
       <w:r>
         <w:rPr>
@@ -1010,14 +1047,42 @@
           <w:sz w:val="28"/>
           <w:szCs w:val="28"/>
         </w:rPr>
-        <w:t>” è una clausola definita nella base di conoscenza e ogni</w:t>
-      </w:r>
-      <w:r>
-        <w:rPr>
-          <w:sz w:val="28"/>
-          <w:szCs w:val="28"/>
-        </w:rPr>
-        <w:br/>
+        <w:t xml:space="preserve"> </w:t>
+      </w:r>
+      <w:r>
+        <w:rPr>
+          <w:sz w:val="28"/>
+          <w:szCs w:val="28"/>
+        </w:rPr>
+        <w:t xml:space="preserve">il </w:t>
+      </w:r>
+      <w:r>
+        <w:rPr>
+          <w:sz w:val="28"/>
+          <w:szCs w:val="28"/>
+        </w:rPr>
+        <w:t>“</w:t>
+      </w:r>
+      <w:r>
+        <w:rPr>
+          <w:sz w:val="28"/>
+          <w:szCs w:val="28"/>
+        </w:rPr>
+        <w:t>corpo</w:t>
+      </w:r>
+      <w:r>
+        <w:rPr>
+          <w:sz w:val="28"/>
+          <w:szCs w:val="28"/>
+        </w:rPr>
+        <w:t>”</w:t>
+      </w:r>
+      <w:r>
+        <w:rPr>
+          <w:sz w:val="28"/>
+          <w:szCs w:val="28"/>
+        </w:rPr>
+        <w:t xml:space="preserve"> della clausola formato da </w:t>
       </w:r>
       <w:r>
         <w:rPr>
@@ -1037,285 +1102,136 @@
       </w:r>
       <w:r>
         <w:rPr>
-          <w:sz w:val="28"/>
-          <w:szCs w:val="28"/>
-        </w:rPr>
-        <w:t xml:space="preserve"> è stato derivato, allora </w:t>
-      </w:r>
-      <w:r>
-        <w:rPr>
-          <w:rFonts w:ascii="Cambria Math" w:hAnsi="Cambria Math" w:cs="Cambria Math"/>
-          <w:sz w:val="28"/>
-          <w:szCs w:val="28"/>
-        </w:rPr>
-        <w:t>ℎ</w:t>
-      </w:r>
-      <w:r>
-        <w:rPr>
-          <w:sz w:val="28"/>
-          <w:szCs w:val="28"/>
-        </w:rPr>
-        <w:t xml:space="preserve"> pu</w:t>
-      </w:r>
-      <w:r>
-        <w:rPr>
-          <w:rFonts w:ascii="Calibri" w:hAnsi="Calibri" w:cs="Calibri"/>
-          <w:sz w:val="28"/>
-          <w:szCs w:val="28"/>
-        </w:rPr>
-        <w:t>ò</w:t>
-      </w:r>
-      <w:r>
-        <w:rPr>
-          <w:sz w:val="28"/>
-          <w:szCs w:val="28"/>
-        </w:rPr>
-        <w:t xml:space="preserve"> essere derivato. </w:t>
-      </w:r>
-    </w:p>
-    <w:p>
-      <w:pPr>
-        <w:ind w:firstLine="708"/>
-        <w:jc w:val="both"/>
-        <w:rPr>
-          <w:sz w:val="28"/>
-          <w:szCs w:val="28"/>
-        </w:rPr>
-      </w:pPr>
-      <w:r>
-        <w:rPr>
-          <w:sz w:val="28"/>
-          <w:szCs w:val="28"/>
-        </w:rPr>
-        <w:t xml:space="preserve">Dove: </w:t>
-      </w:r>
-    </w:p>
-    <w:p>
-      <w:pPr>
-        <w:pStyle w:val="Nessunaspaziatura"/>
-        <w:ind w:left="708" w:firstLine="708"/>
-        <w:rPr>
-          <w:sz w:val="28"/>
-          <w:szCs w:val="28"/>
-        </w:rPr>
-      </w:pPr>
-      <w:r>
-        <w:rPr>
-          <w:sz w:val="28"/>
-          <w:szCs w:val="28"/>
-        </w:rPr>
-        <w:t xml:space="preserve">• </w:t>
-      </w:r>
-      <w:r>
-        <w:rPr>
-          <w:rFonts w:ascii="Cambria Math" w:hAnsi="Cambria Math" w:cs="Cambria Math"/>
-          <w:sz w:val="28"/>
-          <w:szCs w:val="28"/>
-        </w:rPr>
-        <w:t>ℎ</w:t>
-      </w:r>
-      <w:r>
-        <w:rPr>
-          <w:sz w:val="28"/>
-          <w:szCs w:val="28"/>
-        </w:rPr>
-        <w:t xml:space="preserve"> </w:t>
-      </w:r>
-      <w:r>
-        <w:rPr>
-          <w:rFonts w:ascii="Calibri" w:hAnsi="Calibri" w:cs="Calibri"/>
-          <w:sz w:val="28"/>
-          <w:szCs w:val="28"/>
-        </w:rPr>
-        <w:t>è</w:t>
-      </w:r>
-      <w:r>
-        <w:rPr>
-          <w:sz w:val="28"/>
-          <w:szCs w:val="28"/>
-        </w:rPr>
-        <w:t xml:space="preserve"> la </w:t>
-      </w:r>
-      <w:r>
-        <w:rPr>
-          <w:sz w:val="28"/>
-          <w:szCs w:val="28"/>
-        </w:rPr>
-        <w:t>“</w:t>
-      </w:r>
-      <w:r>
-        <w:rPr>
-          <w:sz w:val="28"/>
-          <w:szCs w:val="28"/>
-        </w:rPr>
-        <w:t>testa</w:t>
-      </w:r>
-      <w:r>
-        <w:rPr>
-          <w:sz w:val="28"/>
-          <w:szCs w:val="28"/>
-        </w:rPr>
-        <w:t>”</w:t>
-      </w:r>
-      <w:r>
-        <w:rPr>
-          <w:sz w:val="28"/>
-          <w:szCs w:val="28"/>
-        </w:rPr>
-        <w:t xml:space="preserve"> dell</w:t>
-      </w:r>
-      <w:r>
-        <w:rPr>
-          <w:rFonts w:ascii="Calibri" w:hAnsi="Calibri" w:cs="Calibri"/>
-          <w:sz w:val="28"/>
-          <w:szCs w:val="28"/>
-        </w:rPr>
-        <w:t>’</w:t>
-      </w:r>
-      <w:r>
-        <w:rPr>
-          <w:sz w:val="28"/>
-          <w:szCs w:val="28"/>
-        </w:rPr>
-        <w:t>atomo;</w:t>
-      </w:r>
-    </w:p>
-    <w:p>
-      <w:pPr>
-        <w:pStyle w:val="Nessunaspaziatura"/>
-        <w:ind w:left="1416"/>
-        <w:rPr>
-          <w:sz w:val="28"/>
-          <w:szCs w:val="28"/>
-        </w:rPr>
-      </w:pPr>
-      <w:r>
-        <w:br/>
-      </w:r>
-      <w:r>
-        <w:rPr>
-          <w:sz w:val="28"/>
-          <w:szCs w:val="28"/>
-        </w:rPr>
-        <w:t xml:space="preserve">• </w:t>
-      </w:r>
-      <w:r>
-        <w:rPr>
-          <w:rFonts w:ascii="Cambria Math" w:hAnsi="Cambria Math" w:cs="Cambria Math"/>
-          <w:sz w:val="28"/>
-          <w:szCs w:val="28"/>
-        </w:rPr>
-        <w:t>𝑎</w:t>
-      </w:r>
-      <w:r>
-        <w:rPr>
-          <w:sz w:val="18"/>
-          <w:szCs w:val="18"/>
-        </w:rPr>
-        <w:t>1</w:t>
-      </w:r>
-      <w:r>
-        <w:rPr>
-          <w:sz w:val="28"/>
-          <w:szCs w:val="28"/>
-        </w:rPr>
-        <w:t xml:space="preserve"> </w:t>
-      </w:r>
-      <w:r>
-        <w:rPr>
-          <w:rFonts w:ascii="Cambria Math" w:hAnsi="Cambria Math" w:cs="Cambria Math"/>
-          <w:sz w:val="28"/>
-          <w:szCs w:val="28"/>
-        </w:rPr>
-        <w:t>∧</w:t>
-      </w:r>
-      <w:r>
-        <w:rPr>
-          <w:sz w:val="28"/>
-          <w:szCs w:val="28"/>
-        </w:rPr>
-        <w:t xml:space="preserve"> </w:t>
-      </w:r>
-      <w:r>
-        <w:rPr>
-          <w:rFonts w:ascii="Calibri" w:hAnsi="Calibri" w:cs="Calibri"/>
-          <w:sz w:val="28"/>
-          <w:szCs w:val="28"/>
-        </w:rPr>
-        <w:t>…</w:t>
-      </w:r>
-      <w:r>
-        <w:rPr>
-          <w:sz w:val="28"/>
-          <w:szCs w:val="28"/>
-        </w:rPr>
-        <w:t xml:space="preserve"> </w:t>
-      </w:r>
-      <w:r>
-        <w:rPr>
-          <w:rFonts w:ascii="Cambria Math" w:hAnsi="Cambria Math" w:cs="Cambria Math"/>
-          <w:sz w:val="28"/>
-          <w:szCs w:val="28"/>
-        </w:rPr>
-        <w:t>∧</w:t>
-      </w:r>
-      <w:r>
-        <w:rPr>
-          <w:sz w:val="28"/>
-          <w:szCs w:val="28"/>
-        </w:rPr>
-        <w:t xml:space="preserve"> </w:t>
-      </w:r>
-      <w:r>
-        <w:rPr>
-          <w:rFonts w:ascii="Cambria Math" w:hAnsi="Cambria Math" w:cs="Cambria Math"/>
-          <w:sz w:val="28"/>
-          <w:szCs w:val="28"/>
-        </w:rPr>
-        <w:t>𝑎</w:t>
-      </w:r>
-      <w:r>
-        <w:rPr>
           <w:rFonts w:ascii="Cambria Math" w:hAnsi="Cambria Math" w:cs="Cambria Math"/>
           <w:sz w:val="18"/>
           <w:szCs w:val="18"/>
         </w:rPr>
-        <w:t>𝑚</w:t>
-      </w:r>
-      <w:r>
-        <w:rPr>
-          <w:sz w:val="28"/>
-          <w:szCs w:val="28"/>
-        </w:rPr>
-        <w:t xml:space="preserve"> è il </w:t>
-      </w:r>
-      <w:r>
-        <w:rPr>
-          <w:sz w:val="28"/>
-          <w:szCs w:val="28"/>
-        </w:rPr>
-        <w:t>“</w:t>
-      </w:r>
-      <w:r>
-        <w:rPr>
-          <w:sz w:val="28"/>
-          <w:szCs w:val="28"/>
-        </w:rPr>
-        <w:t>corpo</w:t>
-      </w:r>
-      <w:r>
-        <w:rPr>
-          <w:sz w:val="28"/>
-          <w:szCs w:val="28"/>
-        </w:rPr>
-        <w:t>”</w:t>
-      </w:r>
-      <w:r>
-        <w:rPr>
-          <w:sz w:val="28"/>
-          <w:szCs w:val="28"/>
-        </w:rPr>
-        <w:t xml:space="preserve"> della clausola, formato da </w:t>
+        <w:t xml:space="preserve"> </w:t>
+      </w:r>
+      <w:r>
+        <w:rPr>
+          <w:sz w:val="28"/>
+          <w:szCs w:val="28"/>
+        </w:rPr>
+        <w:t>atomi</w:t>
+      </w:r>
+      <w:r>
+        <w:rPr>
+          <w:sz w:val="28"/>
+          <w:szCs w:val="28"/>
+        </w:rPr>
+        <w:t xml:space="preserve">, </w:t>
+      </w:r>
+      <w:r>
+        <w:rPr>
+          <w:sz w:val="28"/>
+          <w:szCs w:val="28"/>
+        </w:rPr>
+        <w:t>s</w:t>
+      </w:r>
+      <w:r>
+        <w:rPr>
+          <w:sz w:val="28"/>
+          <w:szCs w:val="28"/>
+        </w:rPr>
+        <w:t xml:space="preserve">e </w:t>
+      </w:r>
+      <w:r>
+        <w:rPr>
+          <w:rFonts w:ascii="Cambria Math" w:hAnsi="Cambria Math" w:cs="Cambria Math"/>
+          <w:sz w:val="28"/>
+          <w:szCs w:val="28"/>
+        </w:rPr>
+        <w:t>ℎ</w:t>
+      </w:r>
+      <w:r>
+        <w:rPr>
+          <w:sz w:val="28"/>
+          <w:szCs w:val="28"/>
+        </w:rPr>
+        <w:t xml:space="preserve"> </w:t>
+      </w:r>
+      <w:r>
+        <w:rPr>
+          <w:rFonts w:ascii="Calibri" w:hAnsi="Calibri" w:cs="Calibri"/>
+          <w:sz w:val="28"/>
+          <w:szCs w:val="28"/>
+        </w:rPr>
+        <w:t>←</w:t>
+      </w:r>
+      <w:r>
+        <w:rPr>
+          <w:sz w:val="28"/>
+          <w:szCs w:val="28"/>
+        </w:rPr>
+        <w:t xml:space="preserve"> </w:t>
+      </w:r>
+      <w:r>
+        <w:rPr>
+          <w:rFonts w:ascii="Cambria Math" w:hAnsi="Cambria Math" w:cs="Cambria Math"/>
+          <w:sz w:val="28"/>
+          <w:szCs w:val="28"/>
+        </w:rPr>
+        <w:t>𝑎</w:t>
+      </w:r>
+      <w:r>
+        <w:rPr>
+          <w:sz w:val="18"/>
+          <w:szCs w:val="18"/>
+        </w:rPr>
+        <w:t>1</w:t>
+      </w:r>
+      <w:r>
+        <w:rPr>
+          <w:sz w:val="28"/>
+          <w:szCs w:val="28"/>
+        </w:rPr>
+        <w:t xml:space="preserve"> </w:t>
+      </w:r>
+      <w:r>
+        <w:rPr>
+          <w:rFonts w:ascii="Cambria Math" w:hAnsi="Cambria Math" w:cs="Cambria Math"/>
+          <w:sz w:val="28"/>
+          <w:szCs w:val="28"/>
+        </w:rPr>
+        <w:t>∧</w:t>
+      </w:r>
+      <w:r>
+        <w:rPr>
+          <w:sz w:val="28"/>
+          <w:szCs w:val="28"/>
+        </w:rPr>
+        <w:t xml:space="preserve"> </w:t>
+      </w:r>
+      <w:r>
+        <w:rPr>
+          <w:rFonts w:ascii="Calibri" w:hAnsi="Calibri" w:cs="Calibri"/>
+          <w:sz w:val="28"/>
+          <w:szCs w:val="28"/>
+        </w:rPr>
+        <w:t>…</w:t>
+      </w:r>
+      <w:r>
+        <w:rPr>
+          <w:sz w:val="28"/>
+          <w:szCs w:val="28"/>
+        </w:rPr>
+        <w:t xml:space="preserve"> </w:t>
+      </w:r>
+      <w:r>
+        <w:rPr>
+          <w:rFonts w:ascii="Cambria Math" w:hAnsi="Cambria Math" w:cs="Cambria Math"/>
+          <w:sz w:val="28"/>
+          <w:szCs w:val="28"/>
+        </w:rPr>
+        <w:t>∧</w:t>
+      </w:r>
+      <w:r>
+        <w:rPr>
+          <w:sz w:val="28"/>
+          <w:szCs w:val="28"/>
+        </w:rPr>
+        <w:t xml:space="preserve"> </w:t>
       </w:r>
       <w:r>
         <w:rPr>
@@ -1331,7 +1247,29 @@
           <w:sz w:val="18"/>
           <w:szCs w:val="18"/>
         </w:rPr>
-        <w:t>𝑖</w:t>
+        <w:t>𝑚</w:t>
+      </w:r>
+      <w:r>
+        <w:rPr>
+          <w:sz w:val="28"/>
+          <w:szCs w:val="28"/>
+        </w:rPr>
+        <w:t xml:space="preserve"> è una clausola definita nella base di conoscenza e ogni</w:t>
+      </w:r>
+      <w:r>
+        <w:rPr>
+          <w:sz w:val="28"/>
+          <w:szCs w:val="28"/>
+        </w:rPr>
+        <w:t xml:space="preserve"> </w:t>
+      </w:r>
+      <w:r>
+        <w:rPr>
+          <w:rFonts w:ascii="Cambria Math" w:hAnsi="Cambria Math" w:cs="Cambria Math"/>
+          <w:sz w:val="28"/>
+          <w:szCs w:val="28"/>
+        </w:rPr>
+        <w:t>𝑎</w:t>
       </w:r>
       <w:r>
         <w:rPr>
@@ -1339,24 +1277,45 @@
           <w:sz w:val="18"/>
           <w:szCs w:val="18"/>
         </w:rPr>
-        <w:t xml:space="preserve"> </w:t>
-      </w:r>
-      <w:r>
-        <w:rPr>
-          <w:sz w:val="28"/>
-          <w:szCs w:val="28"/>
-        </w:rPr>
-        <w:t>atomi</w:t>
-      </w:r>
-    </w:p>
-    <w:p>
-      <w:pPr>
-        <w:pStyle w:val="Nessunaspaziatura"/>
-        <w:rPr>
-          <w:sz w:val="28"/>
-          <w:szCs w:val="28"/>
-        </w:rPr>
-      </w:pPr>
+        <w:t>𝑖</w:t>
+      </w:r>
+      <w:r>
+        <w:rPr>
+          <w:sz w:val="28"/>
+          <w:szCs w:val="28"/>
+        </w:rPr>
+        <w:t xml:space="preserve"> è stato derivato, allora </w:t>
+      </w:r>
+      <w:r>
+        <w:rPr>
+          <w:rFonts w:ascii="Cambria Math" w:hAnsi="Cambria Math" w:cs="Cambria Math"/>
+          <w:sz w:val="28"/>
+          <w:szCs w:val="28"/>
+        </w:rPr>
+        <w:t>ℎ</w:t>
+      </w:r>
+      <w:r>
+        <w:rPr>
+          <w:sz w:val="28"/>
+          <w:szCs w:val="28"/>
+        </w:rPr>
+        <w:t xml:space="preserve"> pu</w:t>
+      </w:r>
+      <w:r>
+        <w:rPr>
+          <w:rFonts w:ascii="Calibri" w:hAnsi="Calibri" w:cs="Calibri"/>
+          <w:sz w:val="28"/>
+          <w:szCs w:val="28"/>
+        </w:rPr>
+        <w:t>ò</w:t>
+      </w:r>
+      <w:r>
+        <w:rPr>
+          <w:sz w:val="28"/>
+          <w:szCs w:val="28"/>
+        </w:rPr>
+        <w:t xml:space="preserve"> essere derivato. </w:t>
+      </w:r>
     </w:p>
     <w:p>
       <w:pPr>
@@ -1574,7 +1533,39 @@
           <w:sz w:val="28"/>
           <w:szCs w:val="28"/>
         </w:rPr>
-        <w:t>un “inference engine”</w:t>
+        <w:t>un “</w:t>
+      </w:r>
+      <w:proofErr w:type="spellStart"/>
+      <w:r>
+        <w:rPr>
+          <w:sz w:val="28"/>
+          <w:szCs w:val="28"/>
+        </w:rPr>
+        <w:t>inference</w:t>
+      </w:r>
+      <w:proofErr w:type="spellEnd"/>
+      <w:r>
+        <w:rPr>
+          <w:sz w:val="28"/>
+          <w:szCs w:val="28"/>
+        </w:rPr>
+        <w:t xml:space="preserve"> </w:t>
+      </w:r>
+      <w:proofErr w:type="spellStart"/>
+      <w:r>
+        <w:rPr>
+          <w:sz w:val="28"/>
+          <w:szCs w:val="28"/>
+        </w:rPr>
+        <w:t>engine</w:t>
+      </w:r>
+      <w:proofErr w:type="spellEnd"/>
+      <w:r>
+        <w:rPr>
+          <w:sz w:val="28"/>
+          <w:szCs w:val="28"/>
+        </w:rPr>
+        <w:t>”</w:t>
       </w:r>
       <w:r>
         <w:rPr>
@@ -1615,7 +1606,23 @@
           <w:sz w:val="28"/>
           <w:szCs w:val="28"/>
         </w:rPr>
-        <w:t>una “user interface”</w:t>
+        <w:t xml:space="preserve">una “user </w:t>
+      </w:r>
+      <w:proofErr w:type="spellStart"/>
+      <w:r>
+        <w:rPr>
+          <w:sz w:val="28"/>
+          <w:szCs w:val="28"/>
+        </w:rPr>
+        <w:t>interface</w:t>
+      </w:r>
+      <w:proofErr w:type="spellEnd"/>
+      <w:r>
+        <w:rPr>
+          <w:sz w:val="28"/>
+          <w:szCs w:val="28"/>
+        </w:rPr>
+        <w:t>”</w:t>
       </w:r>
       <w:r>
         <w:rPr>
@@ -1696,20 +1703,42 @@
       </w:r>
       <w:r>
         <w:rPr>
+          <w:sz w:val="28"/>
+          <w:szCs w:val="28"/>
+        </w:rPr>
+        <w:t>Python</w:t>
+      </w:r>
+      <w:r>
+        <w:rPr>
+          <w:sz w:val="28"/>
+          <w:szCs w:val="28"/>
+        </w:rPr>
+        <w:t>,</w:t>
+      </w:r>
+      <w:r>
+        <w:rPr>
           <w:b/>
           <w:bCs/>
           <w:sz w:val="28"/>
           <w:szCs w:val="28"/>
         </w:rPr>
-        <w:t>Python</w:t>
-      </w:r>
-      <w:r>
-        <w:rPr>
-          <w:sz w:val="28"/>
-          <w:szCs w:val="28"/>
-        </w:rPr>
-        <w:t>,</w:t>
-      </w:r>
+        <w:t xml:space="preserve"> </w:t>
+      </w:r>
+      <w:r>
+        <w:rPr>
+          <w:sz w:val="28"/>
+          <w:szCs w:val="28"/>
+        </w:rPr>
+        <w:t>principalmente con</w:t>
+      </w:r>
+      <w:r>
+        <w:rPr>
+          <w:sz w:val="28"/>
+          <w:szCs w:val="28"/>
+        </w:rPr>
+        <w:t xml:space="preserve"> la libreria </w:t>
+      </w:r>
+      <w:proofErr w:type="spellStart"/>
       <w:r>
         <w:rPr>
           <w:b/>
@@ -1717,6 +1746,28 @@
           <w:sz w:val="28"/>
           <w:szCs w:val="28"/>
         </w:rPr>
+        <w:t>Experta</w:t>
+      </w:r>
+      <w:proofErr w:type="spellEnd"/>
+      <w:r>
+        <w:rPr>
+          <w:sz w:val="28"/>
+          <w:szCs w:val="28"/>
+        </w:rPr>
+        <w:t xml:space="preserve">, che permette di associare fatti accaduti a regole </w:t>
+      </w:r>
+      <w:r>
+        <w:rPr>
+          <w:sz w:val="28"/>
+          <w:szCs w:val="28"/>
+        </w:rPr>
+        <w:t>relative</w:t>
+      </w:r>
+      <w:r>
+        <w:rPr>
+          <w:sz w:val="28"/>
+          <w:szCs w:val="28"/>
+        </w:rPr>
         <w:t xml:space="preserve"> </w:t>
       </w:r>
       <w:r>
@@ -1724,50 +1775,6 @@
           <w:sz w:val="28"/>
           <w:szCs w:val="28"/>
         </w:rPr>
-        <w:t>principalmente con</w:t>
-      </w:r>
-      <w:r>
-        <w:rPr>
-          <w:sz w:val="28"/>
-          <w:szCs w:val="28"/>
-        </w:rPr>
-        <w:t xml:space="preserve"> la libreria </w:t>
-      </w:r>
-      <w:r>
-        <w:rPr>
-          <w:b/>
-          <w:bCs/>
-          <w:sz w:val="28"/>
-          <w:szCs w:val="28"/>
-        </w:rPr>
-        <w:t>Experta</w:t>
-      </w:r>
-      <w:r>
-        <w:rPr>
-          <w:sz w:val="28"/>
-          <w:szCs w:val="28"/>
-        </w:rPr>
-        <w:t xml:space="preserve">, che permette di associare fatti accaduti a regole </w:t>
-      </w:r>
-      <w:r>
-        <w:rPr>
-          <w:sz w:val="28"/>
-          <w:szCs w:val="28"/>
-        </w:rPr>
-        <w:t>relative</w:t>
-      </w:r>
-      <w:r>
-        <w:rPr>
-          <w:sz w:val="28"/>
-          <w:szCs w:val="28"/>
-        </w:rPr>
-        <w:t xml:space="preserve"> </w:t>
-      </w:r>
-      <w:r>
-        <w:rPr>
-          <w:sz w:val="28"/>
-          <w:szCs w:val="28"/>
-        </w:rPr>
         <w:t>a</w:t>
       </w:r>
       <w:r>
@@ -1791,7 +1798,6 @@
           <w:sz w:val="28"/>
           <w:szCs w:val="28"/>
         </w:rPr>
-        <w:lastRenderedPageBreak/>
         <w:t>Le regole sono formate da due componenti</w:t>
       </w:r>
       <w:r>
@@ -1871,7 +1877,23 @@
           <w:sz w:val="28"/>
           <w:szCs w:val="28"/>
         </w:rPr>
-        <w:t xml:space="preserve"> (Right-Hand-Side</w:t>
+        <w:t xml:space="preserve"> (</w:t>
+      </w:r>
+      <w:proofErr w:type="spellStart"/>
+      <w:r>
+        <w:rPr>
+          <w:sz w:val="28"/>
+          <w:szCs w:val="28"/>
+        </w:rPr>
+        <w:t>Right</w:t>
+      </w:r>
+      <w:proofErr w:type="spellEnd"/>
+      <w:r>
+        <w:rPr>
+          <w:sz w:val="28"/>
+          <w:szCs w:val="28"/>
+        </w:rPr>
+        <w:t>-Hand-Side</w:t>
       </w:r>
       <w:r>
         <w:rPr>
@@ -1910,6 +1932,7 @@
           <w:sz w:val="28"/>
           <w:szCs w:val="28"/>
         </w:rPr>
+        <w:lastRenderedPageBreak/>
         <w:t>L’interesse dell’intervistato dipende da una serie di fattori</w:t>
       </w:r>
       <w:r>
@@ -1917,6 +1940,13 @@
           <w:sz w:val="28"/>
           <w:szCs w:val="28"/>
         </w:rPr>
+        <w:t xml:space="preserve"> ed è diviso in quattro categorie</w:t>
+      </w:r>
+      <w:r>
+        <w:rPr>
+          <w:sz w:val="28"/>
+          <w:szCs w:val="28"/>
+        </w:rPr>
         <w:t xml:space="preserve">, </w:t>
       </w:r>
       <w:r>
@@ -1924,7 +1954,14 @@
           <w:sz w:val="28"/>
           <w:szCs w:val="28"/>
         </w:rPr>
-        <w:t>quali:</w:t>
+        <w:t>quali</w:t>
+      </w:r>
+      <w:r>
+        <w:rPr>
+          <w:sz w:val="28"/>
+          <w:szCs w:val="28"/>
+        </w:rPr>
+        <w:t>:</w:t>
       </w:r>
     </w:p>
     <w:p>
@@ -1944,7 +1981,7 @@
           <w:sz w:val="28"/>
           <w:szCs w:val="28"/>
         </w:rPr>
-        <w:t>l’importanza della tecnologia nella vita quotidiana;</w:t>
+        <w:t>Assenza di interesse;</w:t>
       </w:r>
     </w:p>
     <w:p>
@@ -1964,7 +2001,98 @@
           <w:sz w:val="28"/>
           <w:szCs w:val="28"/>
         </w:rPr>
-        <w:t>l’importanza della tecnologia nel mondo del lavoro;</w:t>
+        <w:t>Minimo interesse</w:t>
+      </w:r>
+      <w:r>
+        <w:rPr>
+          <w:sz w:val="28"/>
+          <w:szCs w:val="28"/>
+        </w:rPr>
+        <w:t xml:space="preserve"> (almeno un fattore):</w:t>
+      </w:r>
+    </w:p>
+    <w:p>
+      <w:pPr>
+        <w:pStyle w:val="Nessunaspaziatura"/>
+        <w:numPr>
+          <w:ilvl w:val="1"/>
+          <w:numId w:val="9"/>
+        </w:numPr>
+        <w:rPr>
+          <w:sz w:val="28"/>
+          <w:szCs w:val="28"/>
+        </w:rPr>
+      </w:pPr>
+      <w:r>
+        <w:rPr>
+          <w:sz w:val="28"/>
+          <w:szCs w:val="28"/>
+        </w:rPr>
+        <w:t>I</w:t>
+      </w:r>
+      <w:r>
+        <w:rPr>
+          <w:sz w:val="28"/>
+          <w:szCs w:val="28"/>
+        </w:rPr>
+        <w:t xml:space="preserve">mportanza </w:t>
+      </w:r>
+      <w:r>
+        <w:rPr>
+          <w:sz w:val="28"/>
+          <w:szCs w:val="28"/>
+        </w:rPr>
+        <w:t xml:space="preserve">della tecnologia </w:t>
+      </w:r>
+      <w:r>
+        <w:rPr>
+          <w:sz w:val="28"/>
+          <w:szCs w:val="28"/>
+        </w:rPr>
+        <w:t>nella vita quotidiana;</w:t>
+      </w:r>
+    </w:p>
+    <w:p>
+      <w:pPr>
+        <w:pStyle w:val="Nessunaspaziatura"/>
+        <w:numPr>
+          <w:ilvl w:val="1"/>
+          <w:numId w:val="9"/>
+        </w:numPr>
+        <w:rPr>
+          <w:sz w:val="28"/>
+          <w:szCs w:val="28"/>
+        </w:rPr>
+      </w:pPr>
+      <w:proofErr w:type="spellStart"/>
+      <w:r>
+        <w:rPr>
+          <w:sz w:val="28"/>
+          <w:szCs w:val="28"/>
+        </w:rPr>
+        <w:t>lmportanza</w:t>
+      </w:r>
+      <w:proofErr w:type="spellEnd"/>
+      <w:r>
+        <w:rPr>
+          <w:sz w:val="28"/>
+          <w:szCs w:val="28"/>
+        </w:rPr>
+        <w:t xml:space="preserve"> dell</w:t>
+      </w:r>
+      <w:r>
+        <w:rPr>
+          <w:sz w:val="28"/>
+          <w:szCs w:val="28"/>
+        </w:rPr>
+        <w:t xml:space="preserve">’informatica </w:t>
+      </w:r>
+      <w:r>
+        <w:rPr>
+          <w:sz w:val="28"/>
+          <w:szCs w:val="28"/>
+        </w:rPr>
+        <w:t>nel mondo del lavoro;</w:t>
       </w:r>
     </w:p>
     <w:p>
@@ -1984,12 +2112,93 @@
           <w:sz w:val="28"/>
           <w:szCs w:val="28"/>
         </w:rPr>
-        <w:t>un eventuale interesse negli studi dell’area STEM;</w:t>
-      </w:r>
-    </w:p>
-    <w:p>
-      <w:pPr>
-        <w:pStyle w:val="Nessunaspaziatura"/>
+        <w:t>Medio Interesse (include minimo interesse</w:t>
+      </w:r>
+      <w:r>
+        <w:rPr>
+          <w:sz w:val="28"/>
+          <w:szCs w:val="28"/>
+        </w:rPr>
+        <w:t xml:space="preserve"> e almeno un fattore</w:t>
+      </w:r>
+      <w:r>
+        <w:rPr>
+          <w:sz w:val="28"/>
+          <w:szCs w:val="28"/>
+        </w:rPr>
+        <w:t>)</w:t>
+      </w:r>
+      <w:r>
+        <w:rPr>
+          <w:sz w:val="28"/>
+          <w:szCs w:val="28"/>
+        </w:rPr>
+        <w:t>:</w:t>
+      </w:r>
+    </w:p>
+    <w:p>
+      <w:pPr>
+        <w:pStyle w:val="Paragrafoelenco"/>
+        <w:numPr>
+          <w:ilvl w:val="1"/>
+          <w:numId w:val="9"/>
+        </w:numPr>
+        <w:rPr>
+          <w:sz w:val="28"/>
+          <w:szCs w:val="28"/>
+        </w:rPr>
+      </w:pPr>
+      <w:r>
+        <w:rPr>
+          <w:sz w:val="28"/>
+          <w:szCs w:val="28"/>
+        </w:rPr>
+        <w:t>Interesse per le materie tecnologico-scientifiche dell’area STEM;</w:t>
+      </w:r>
+    </w:p>
+    <w:p>
+      <w:pPr>
+        <w:pStyle w:val="Paragrafoelenco"/>
+        <w:numPr>
+          <w:ilvl w:val="1"/>
+          <w:numId w:val="9"/>
+        </w:numPr>
+        <w:rPr>
+          <w:sz w:val="28"/>
+          <w:szCs w:val="28"/>
+        </w:rPr>
+      </w:pPr>
+      <w:r>
+        <w:rPr>
+          <w:sz w:val="28"/>
+          <w:szCs w:val="28"/>
+        </w:rPr>
+        <w:t>Interesse per la matematica;</w:t>
+      </w:r>
+    </w:p>
+    <w:p>
+      <w:pPr>
+        <w:pStyle w:val="Paragrafoelenco"/>
+        <w:numPr>
+          <w:ilvl w:val="1"/>
+          <w:numId w:val="9"/>
+        </w:numPr>
+        <w:rPr>
+          <w:sz w:val="28"/>
+          <w:szCs w:val="28"/>
+        </w:rPr>
+      </w:pPr>
+      <w:r>
+        <w:rPr>
+          <w:sz w:val="28"/>
+          <w:szCs w:val="28"/>
+        </w:rPr>
+        <w:t>Aver frequentato un istituto di secondario di settore Informatica;</w:t>
+      </w:r>
+    </w:p>
+    <w:p>
+      <w:pPr>
+        <w:pStyle w:val="Paragrafoelenco"/>
         <w:numPr>
           <w:ilvl w:val="0"/>
           <w:numId w:val="9"/>
@@ -2004,14 +2213,14 @@
           <w:sz w:val="28"/>
           <w:szCs w:val="28"/>
         </w:rPr>
-        <w:t>un eventuale interesse per gli studi matematici;</w:t>
+        <w:t>Massimo Interesse (include minino e medio interesse);</w:t>
       </w:r>
     </w:p>
     <w:p>
       <w:pPr>
         <w:pStyle w:val="Nessunaspaziatura"/>
         <w:numPr>
-          <w:ilvl w:val="0"/>
+          <w:ilvl w:val="1"/>
           <w:numId w:val="9"/>
         </w:numPr>
         <w:rPr>
@@ -2024,14 +2233,14 @@
           <w:sz w:val="28"/>
           <w:szCs w:val="28"/>
         </w:rPr>
-        <w:t>una eventuale istruzione presso un istituto tecnico e relativo interesse per gli studi già affrontati a scuola;</w:t>
+        <w:t>Se diplomato in informatica, gli argomenti studiati devono essere obbligatoriamente graditi;</w:t>
       </w:r>
     </w:p>
     <w:p>
       <w:pPr>
         <w:pStyle w:val="Nessunaspaziatura"/>
         <w:numPr>
-          <w:ilvl w:val="0"/>
+          <w:ilvl w:val="1"/>
           <w:numId w:val="9"/>
         </w:numPr>
         <w:rPr>
@@ -2044,7 +2253,28 @@
           <w:sz w:val="28"/>
           <w:szCs w:val="28"/>
         </w:rPr>
-        <w:t>nel caso di istruzione secondaria diversa dall’istituto tecnico, un eventuale interesse per argomenti come programmazione, basi di dati, reti e AI.</w:t>
+        <w:t>N</w:t>
+      </w:r>
+      <w:r>
+        <w:rPr>
+          <w:sz w:val="28"/>
+          <w:szCs w:val="28"/>
+        </w:rPr>
+        <w:t>el caso</w:t>
+      </w:r>
+      <w:r>
+        <w:rPr>
+          <w:sz w:val="28"/>
+          <w:szCs w:val="28"/>
+        </w:rPr>
+        <w:t xml:space="preserve"> di istruzione secondaria diversa dall’istituto tecnico, </w:t>
+      </w:r>
+      <w:r>
+        <w:rPr>
+          <w:sz w:val="28"/>
+          <w:szCs w:val="28"/>
+        </w:rPr>
+        <w:t>all’intervistato devono piacere almeno due categorie di materie tra quelle proposte nel sondaggio.</w:t>
       </w:r>
     </w:p>
     <w:p>
@@ -2179,31 +2409,28 @@
       </w:r>
       <w:r>
         <w:rPr>
-          <w:sz w:val="28"/>
-          <w:szCs w:val="28"/>
-        </w:rPr>
-        <w:t>T</w:t>
-      </w:r>
-      <w:r>
-        <w:rPr>
-          <w:sz w:val="28"/>
-          <w:szCs w:val="28"/>
-        </w:rPr>
-        <w:t xml:space="preserve">rue o </w:t>
-      </w:r>
-      <w:r>
-        <w:rPr>
-          <w:sz w:val="28"/>
-          <w:szCs w:val="28"/>
-        </w:rPr>
-        <w:t>F</w:t>
-      </w:r>
-      <w:r>
-        <w:rPr>
-          <w:sz w:val="28"/>
-          <w:szCs w:val="28"/>
-        </w:rPr>
-        <w:t>alse</w:t>
+          <w:i/>
+          <w:iCs/>
+          <w:sz w:val="28"/>
+          <w:szCs w:val="28"/>
+        </w:rPr>
+        <w:t>True</w:t>
+      </w:r>
+      <w:r>
+        <w:rPr>
+          <w:sz w:val="28"/>
+          <w:szCs w:val="28"/>
+        </w:rPr>
+        <w:t xml:space="preserve"> o </w:t>
+      </w:r>
+      <w:r>
+        <w:rPr>
+          <w:i/>
+          <w:iCs/>
+          <w:sz w:val="28"/>
+          <w:szCs w:val="28"/>
+        </w:rPr>
+        <w:t>False</w:t>
       </w:r>
       <w:r>
         <w:rPr>
@@ -2231,7 +2458,21 @@
           <w:sz w:val="28"/>
           <w:szCs w:val="28"/>
         </w:rPr>
-        <w:t xml:space="preserve"> il sistema interpreterà la situazione dell’utente e di conseguenza applicherà altre regole relative ad altri </w:t>
+        <w:t xml:space="preserve"> il sistema interpreterà </w:t>
+      </w:r>
+      <w:r>
+        <w:rPr>
+          <w:sz w:val="28"/>
+          <w:szCs w:val="28"/>
+        </w:rPr>
+        <w:t>il profilo</w:t>
+      </w:r>
+      <w:r>
+        <w:rPr>
+          <w:sz w:val="28"/>
+          <w:szCs w:val="28"/>
+        </w:rPr>
+        <w:t xml:space="preserve"> dell’utente e di conseguenza applicherà altre regole relative ad altri </w:t>
       </w:r>
       <w:r>
         <w:rPr>
@@ -2329,7 +2570,42 @@
           <w:sz w:val="28"/>
           <w:szCs w:val="28"/>
         </w:rPr>
-        <w:t xml:space="preserve"> (vedi 3a, 3b).</w:t>
+        <w:t xml:space="preserve"> (vedi </w:t>
+      </w:r>
+      <w:r>
+        <w:rPr>
+          <w:sz w:val="28"/>
+          <w:szCs w:val="28"/>
+        </w:rPr>
+        <w:t xml:space="preserve">i punti </w:t>
+      </w:r>
+      <w:r>
+        <w:rPr>
+          <w:sz w:val="28"/>
+          <w:szCs w:val="28"/>
+        </w:rPr>
+        <w:t>2c</w:t>
+      </w:r>
+      <w:r>
+        <w:rPr>
+          <w:sz w:val="28"/>
+          <w:szCs w:val="28"/>
+        </w:rPr>
+        <w:t xml:space="preserve">, </w:t>
+      </w:r>
+      <w:r>
+        <w:rPr>
+          <w:sz w:val="28"/>
+          <w:szCs w:val="28"/>
+        </w:rPr>
+        <w:t>2d</w:t>
+      </w:r>
+      <w:r>
+        <w:rPr>
+          <w:sz w:val="28"/>
+          <w:szCs w:val="28"/>
+        </w:rPr>
+        <w:t>).</w:t>
       </w:r>
     </w:p>
     <w:p>
@@ -2358,21 +2634,42 @@
           <w:sz w:val="28"/>
           <w:szCs w:val="28"/>
         </w:rPr>
-        <w:t xml:space="preserve">Il sistema comincia a porre all’utente </w:t>
-      </w:r>
-      <w:r>
-        <w:rPr>
-          <w:sz w:val="28"/>
-          <w:szCs w:val="28"/>
-        </w:rPr>
-        <w:t xml:space="preserve">due </w:t>
-      </w:r>
-      <w:r>
-        <w:rPr>
-          <w:sz w:val="28"/>
-          <w:szCs w:val="28"/>
-        </w:rPr>
-        <w:t xml:space="preserve">domande a </w:t>
+        <w:t>Le prime due domande poste</w:t>
+      </w:r>
+      <w:r>
+        <w:rPr>
+          <w:sz w:val="28"/>
+          <w:szCs w:val="28"/>
+        </w:rPr>
+        <w:t xml:space="preserve"> </w:t>
+      </w:r>
+      <w:r>
+        <w:rPr>
+          <w:sz w:val="28"/>
+          <w:szCs w:val="28"/>
+        </w:rPr>
+        <w:t xml:space="preserve">all’utente </w:t>
+      </w:r>
+      <w:r>
+        <w:rPr>
+          <w:sz w:val="28"/>
+          <w:szCs w:val="28"/>
+        </w:rPr>
+        <w:t xml:space="preserve">sono </w:t>
+      </w:r>
+      <w:r>
+        <w:rPr>
+          <w:sz w:val="28"/>
+          <w:szCs w:val="28"/>
+        </w:rPr>
+        <w:t>di</w:t>
+      </w:r>
+      <w:r>
+        <w:rPr>
+          <w:sz w:val="28"/>
+          <w:szCs w:val="28"/>
+        </w:rPr>
+        <w:t xml:space="preserve"> </w:t>
       </w:r>
       <w:r>
         <w:rPr>
@@ -2387,13 +2684,6 @@
           <w:szCs w:val="28"/>
         </w:rPr>
         <w:t xml:space="preserve"> generale</w:t>
-      </w:r>
-      <w:r>
-        <w:rPr>
-          <w:sz w:val="28"/>
-          <w:szCs w:val="28"/>
-        </w:rPr>
-        <w:t xml:space="preserve"> (importanza della tecnologia nella vita privata e nel lavoro)</w:t>
       </w:r>
       <w:r>
         <w:rPr>
@@ -2434,7 +2724,21 @@
           <w:sz w:val="28"/>
           <w:szCs w:val="28"/>
         </w:rPr>
-        <w:t>, vorrà dire che l’utente ha un minimo di interesse per l’informatica</w:t>
+        <w:t xml:space="preserve">, vorrà dire che l’utente ha un interesse </w:t>
+      </w:r>
+      <w:r>
+        <w:rPr>
+          <w:sz w:val="28"/>
+          <w:szCs w:val="28"/>
+        </w:rPr>
+        <w:t xml:space="preserve">minimo </w:t>
+      </w:r>
+      <w:r>
+        <w:rPr>
+          <w:sz w:val="28"/>
+          <w:szCs w:val="28"/>
+        </w:rPr>
+        <w:t>per l’informatica</w:t>
       </w:r>
       <w:r>
         <w:rPr>
@@ -2495,7 +2799,140 @@
           <w:sz w:val="28"/>
           <w:szCs w:val="28"/>
         </w:rPr>
-        <w:t xml:space="preserve"> un interesse minimo nell’intervistato, il sistema pone domande leggermente più specifiche (interesse per area STEM e studio della matematica)</w:t>
+        <w:t xml:space="preserve"> un interesse minimo nell’intervistato, il sistema pone </w:t>
+      </w:r>
+      <w:r>
+        <w:rPr>
+          <w:sz w:val="28"/>
+          <w:szCs w:val="28"/>
+        </w:rPr>
+        <w:t xml:space="preserve">tre </w:t>
+      </w:r>
+      <w:r>
+        <w:rPr>
+          <w:sz w:val="28"/>
+          <w:szCs w:val="28"/>
+        </w:rPr>
+        <w:t>domande</w:t>
+      </w:r>
+      <w:r>
+        <w:rPr>
+          <w:sz w:val="28"/>
+          <w:szCs w:val="28"/>
+        </w:rPr>
+        <w:t>,</w:t>
+      </w:r>
+      <w:r>
+        <w:rPr>
+          <w:sz w:val="28"/>
+          <w:szCs w:val="28"/>
+        </w:rPr>
+        <w:t xml:space="preserve"> leggermente più specifiche</w:t>
+      </w:r>
+      <w:r>
+        <w:rPr>
+          <w:sz w:val="28"/>
+          <w:szCs w:val="28"/>
+        </w:rPr>
+        <w:t xml:space="preserve">, </w:t>
+      </w:r>
+      <w:r>
+        <w:rPr>
+          <w:sz w:val="28"/>
+          <w:szCs w:val="28"/>
+        </w:rPr>
+        <w:t xml:space="preserve">per raggiungere un potenziale livello di </w:t>
+      </w:r>
+      <w:r>
+        <w:rPr>
+          <w:sz w:val="28"/>
+          <w:szCs w:val="28"/>
+        </w:rPr>
+        <w:t>interesse</w:t>
+      </w:r>
+      <w:r>
+        <w:rPr>
+          <w:sz w:val="28"/>
+          <w:szCs w:val="28"/>
+        </w:rPr>
+        <w:t xml:space="preserve"> </w:t>
+      </w:r>
+      <w:r>
+        <w:rPr>
+          <w:sz w:val="28"/>
+          <w:szCs w:val="28"/>
+        </w:rPr>
+        <w:t>maggiore</w:t>
+      </w:r>
+      <w:r>
+        <w:rPr>
+          <w:sz w:val="28"/>
+          <w:szCs w:val="28"/>
+        </w:rPr>
+        <w:t xml:space="preserve">; </w:t>
+      </w:r>
+      <w:r>
+        <w:rPr>
+          <w:sz w:val="28"/>
+          <w:szCs w:val="28"/>
+        </w:rPr>
+        <w:t>l</w:t>
+      </w:r>
+      <w:r>
+        <w:rPr>
+          <w:sz w:val="28"/>
+          <w:szCs w:val="28"/>
+        </w:rPr>
+        <w:t xml:space="preserve">e prime due domande </w:t>
+      </w:r>
+      <w:r>
+        <w:rPr>
+          <w:sz w:val="28"/>
+          <w:szCs w:val="28"/>
+        </w:rPr>
+        <w:t>serviranno a</w:t>
+      </w:r>
+      <w:r>
+        <w:rPr>
+          <w:sz w:val="28"/>
+          <w:szCs w:val="28"/>
+        </w:rPr>
+        <w:t xml:space="preserve"> capire se l’utente ha interesse per </w:t>
+      </w:r>
+      <w:r>
+        <w:rPr>
+          <w:sz w:val="28"/>
+          <w:szCs w:val="28"/>
+        </w:rPr>
+        <w:t xml:space="preserve">le </w:t>
+      </w:r>
+      <w:r>
+        <w:rPr>
+          <w:sz w:val="28"/>
+          <w:szCs w:val="28"/>
+        </w:rPr>
+        <w:t xml:space="preserve">materie </w:t>
+      </w:r>
+      <w:r>
+        <w:rPr>
+          <w:sz w:val="28"/>
+          <w:szCs w:val="28"/>
+        </w:rPr>
+        <w:t xml:space="preserve">di tipo </w:t>
+      </w:r>
+      <w:r>
+        <w:rPr>
+          <w:sz w:val="28"/>
+          <w:szCs w:val="28"/>
+        </w:rPr>
+        <w:t>scientific</w:t>
+      </w:r>
+      <w:r>
+        <w:rPr>
+          <w:sz w:val="28"/>
+          <w:szCs w:val="28"/>
+        </w:rPr>
+        <w:t>o</w:t>
       </w:r>
       <w:r>
         <w:rPr>
@@ -2522,7 +2959,98 @@
           <w:sz w:val="28"/>
           <w:szCs w:val="28"/>
         </w:rPr>
-        <w:t>se l’utente risponderà positivamente ad una sola delle due domande, l’interesse aumenterà moderatamente;</w:t>
+        <w:t xml:space="preserve">se l’utente risponderà positivamente </w:t>
+      </w:r>
+      <w:r>
+        <w:rPr>
+          <w:sz w:val="28"/>
+          <w:szCs w:val="28"/>
+        </w:rPr>
+        <w:t xml:space="preserve">solo </w:t>
+      </w:r>
+      <w:r>
+        <w:rPr>
+          <w:sz w:val="28"/>
+          <w:szCs w:val="28"/>
+        </w:rPr>
+        <w:t>ad una</w:t>
+      </w:r>
+      <w:r>
+        <w:rPr>
+          <w:sz w:val="28"/>
+          <w:szCs w:val="28"/>
+        </w:rPr>
+        <w:t xml:space="preserve"> </w:t>
+      </w:r>
+      <w:r>
+        <w:rPr>
+          <w:sz w:val="28"/>
+          <w:szCs w:val="28"/>
+        </w:rPr>
+        <w:t xml:space="preserve">delle </w:t>
+      </w:r>
+      <w:r>
+        <w:rPr>
+          <w:sz w:val="28"/>
+          <w:szCs w:val="28"/>
+        </w:rPr>
+        <w:t>prime due</w:t>
+      </w:r>
+      <w:r>
+        <w:rPr>
+          <w:sz w:val="28"/>
+          <w:szCs w:val="28"/>
+        </w:rPr>
+        <w:t xml:space="preserve"> domande</w:t>
+      </w:r>
+      <w:r>
+        <w:rPr>
+          <w:sz w:val="28"/>
+          <w:szCs w:val="28"/>
+        </w:rPr>
+        <w:t xml:space="preserve"> </w:t>
+      </w:r>
+      <w:r>
+        <w:rPr>
+          <w:sz w:val="28"/>
+          <w:szCs w:val="28"/>
+        </w:rPr>
+        <w:t>delle</w:t>
+      </w:r>
+      <w:r>
+        <w:rPr>
+          <w:sz w:val="28"/>
+          <w:szCs w:val="28"/>
+        </w:rPr>
+        <w:t xml:space="preserve"> tre </w:t>
+      </w:r>
+      <w:r>
+        <w:rPr>
+          <w:sz w:val="28"/>
+          <w:szCs w:val="28"/>
+        </w:rPr>
+        <w:t>che gli verranno poste</w:t>
+      </w:r>
+      <w:r>
+        <w:rPr>
+          <w:sz w:val="28"/>
+          <w:szCs w:val="28"/>
+        </w:rPr>
+        <w:t xml:space="preserve">, l’interesse aumenterà </w:t>
+      </w:r>
+      <w:r>
+        <w:rPr>
+          <w:sz w:val="28"/>
+          <w:szCs w:val="28"/>
+        </w:rPr>
+        <w:t>lieve</w:t>
+      </w:r>
+      <w:r>
+        <w:rPr>
+          <w:sz w:val="28"/>
+          <w:szCs w:val="28"/>
+        </w:rPr>
+        <w:t>mente;</w:t>
       </w:r>
     </w:p>
     <w:p>
@@ -2542,7 +3070,116 @@
           <w:sz w:val="28"/>
           <w:szCs w:val="28"/>
         </w:rPr>
-        <w:t>se l’utente risponderà positivamente ad entrambe, l’interesse aumenterà ulteriormente;</w:t>
+        <w:t xml:space="preserve">se l’utente risponderà positivamente </w:t>
+      </w:r>
+      <w:r>
+        <w:rPr>
+          <w:sz w:val="28"/>
+          <w:szCs w:val="28"/>
+        </w:rPr>
+        <w:t>a</w:t>
+      </w:r>
+      <w:r>
+        <w:rPr>
+          <w:sz w:val="28"/>
+          <w:szCs w:val="28"/>
+        </w:rPr>
+        <w:t>lle</w:t>
+      </w:r>
+      <w:r>
+        <w:rPr>
+          <w:sz w:val="28"/>
+          <w:szCs w:val="28"/>
+        </w:rPr>
+        <w:t xml:space="preserve"> </w:t>
+      </w:r>
+      <w:r>
+        <w:rPr>
+          <w:sz w:val="28"/>
+          <w:szCs w:val="28"/>
+        </w:rPr>
+        <w:t xml:space="preserve">prime </w:t>
+      </w:r>
+      <w:r>
+        <w:rPr>
+          <w:sz w:val="28"/>
+          <w:szCs w:val="28"/>
+        </w:rPr>
+        <w:t>due domand</w:t>
+      </w:r>
+      <w:r>
+        <w:rPr>
+          <w:sz w:val="28"/>
+          <w:szCs w:val="28"/>
+        </w:rPr>
+        <w:t>e d</w:t>
+      </w:r>
+      <w:r>
+        <w:rPr>
+          <w:sz w:val="28"/>
+          <w:szCs w:val="28"/>
+        </w:rPr>
+        <w:t>elle</w:t>
+      </w:r>
+      <w:r>
+        <w:rPr>
+          <w:sz w:val="28"/>
+          <w:szCs w:val="28"/>
+        </w:rPr>
+        <w:t xml:space="preserve"> tre</w:t>
+      </w:r>
+      <w:r>
+        <w:rPr>
+          <w:sz w:val="28"/>
+          <w:szCs w:val="28"/>
+        </w:rPr>
+        <w:t xml:space="preserve">, l’interesse aumenterà </w:t>
+      </w:r>
+      <w:r>
+        <w:rPr>
+          <w:sz w:val="28"/>
+          <w:szCs w:val="28"/>
+        </w:rPr>
+        <w:t>moderata</w:t>
+      </w:r>
+      <w:r>
+        <w:rPr>
+          <w:sz w:val="28"/>
+          <w:szCs w:val="28"/>
+        </w:rPr>
+        <w:t>mente;</w:t>
+      </w:r>
+    </w:p>
+    <w:p>
+      <w:pPr>
+        <w:pStyle w:val="Nessunaspaziatura"/>
+        <w:ind w:firstLine="1080"/>
+        <w:rPr>
+          <w:sz w:val="28"/>
+          <w:szCs w:val="28"/>
+        </w:rPr>
+      </w:pPr>
+      <w:r>
+        <w:rPr>
+          <w:sz w:val="28"/>
+          <w:szCs w:val="28"/>
+        </w:rPr>
+        <w:lastRenderedPageBreak/>
+        <w:t xml:space="preserve">La terza </w:t>
+      </w:r>
+      <w:r>
+        <w:rPr>
+          <w:sz w:val="28"/>
+          <w:szCs w:val="28"/>
+        </w:rPr>
+        <w:t>domanda riguarderà la formazione dell’utente</w:t>
+      </w:r>
+      <w:r>
+        <w:rPr>
+          <w:sz w:val="28"/>
+          <w:szCs w:val="28"/>
+        </w:rPr>
+        <w:t>:</w:t>
       </w:r>
     </w:p>
     <w:p>
@@ -2562,21 +3199,42 @@
           <w:sz w:val="28"/>
           <w:szCs w:val="28"/>
         </w:rPr>
-        <w:t>se l’utente risponderà negativamente ad entrambe le domande, l’interesse a fine analisi sar</w:t>
-      </w:r>
-      <w:r>
-        <w:rPr>
-          <w:sz w:val="28"/>
-          <w:szCs w:val="28"/>
-        </w:rPr>
-        <w:t>à molto basso.</w:t>
+        <w:t>nel caso in cui l’utente abbia frequentato un istituto tecnico</w:t>
+      </w:r>
+      <w:r>
+        <w:rPr>
+          <w:sz w:val="28"/>
+          <w:szCs w:val="28"/>
+        </w:rPr>
+        <w:t xml:space="preserve">, </w:t>
+      </w:r>
+      <w:r>
+        <w:rPr>
+          <w:sz w:val="28"/>
+          <w:szCs w:val="28"/>
+        </w:rPr>
+        <w:t xml:space="preserve">gli </w:t>
+      </w:r>
+      <w:r>
+        <w:rPr>
+          <w:sz w:val="28"/>
+          <w:szCs w:val="28"/>
+        </w:rPr>
+        <w:t>verrà chiesto se ha gradito gli argomenti già precedentemente affrontati</w:t>
+      </w:r>
+      <w:r>
+        <w:rPr>
+          <w:sz w:val="28"/>
+          <w:szCs w:val="28"/>
+        </w:rPr>
+        <w:t>:</w:t>
       </w:r>
     </w:p>
     <w:p>
       <w:pPr>
         <w:pStyle w:val="Nessunaspaziatura"/>
         <w:numPr>
-          <w:ilvl w:val="0"/>
+          <w:ilvl w:val="2"/>
           <w:numId w:val="10"/>
         </w:numPr>
         <w:rPr>
@@ -2589,7 +3247,27 @@
           <w:sz w:val="28"/>
           <w:szCs w:val="28"/>
         </w:rPr>
-        <w:t>Viene chiesto all’utente se ha frequentato un istituto tecnico:</w:t>
+        <w:t>se l’utente ha gradito gli argomenti trattati, l’interesse sarà alto;</w:t>
+      </w:r>
+    </w:p>
+    <w:p>
+      <w:pPr>
+        <w:pStyle w:val="Nessunaspaziatura"/>
+        <w:numPr>
+          <w:ilvl w:val="2"/>
+          <w:numId w:val="10"/>
+        </w:numPr>
+        <w:rPr>
+          <w:sz w:val="28"/>
+          <w:szCs w:val="28"/>
+        </w:rPr>
+      </w:pPr>
+      <w:r>
+        <w:rPr>
+          <w:sz w:val="28"/>
+          <w:szCs w:val="28"/>
+        </w:rPr>
+        <w:t>se l’utente non ha gradito gli argomenti trattati, l’interesse sarà basso</w:t>
       </w:r>
     </w:p>
     <w:p>
@@ -2609,8 +3287,70 @@
           <w:sz w:val="28"/>
           <w:szCs w:val="28"/>
         </w:rPr>
-        <w:lastRenderedPageBreak/>
-        <w:t>in caso di risposta positiva, all’utente verrà chiesto se ha gradito gli argomenti già precedentemente affrontati</w:t>
+        <w:t xml:space="preserve">nel caso in cui l’utente </w:t>
+      </w:r>
+      <w:r>
+        <w:rPr>
+          <w:sz w:val="28"/>
+          <w:szCs w:val="28"/>
+        </w:rPr>
+        <w:t xml:space="preserve">NON </w:t>
+      </w:r>
+      <w:r>
+        <w:rPr>
+          <w:sz w:val="28"/>
+          <w:szCs w:val="28"/>
+        </w:rPr>
+        <w:t xml:space="preserve">abbia frequentato un istituto tecnico, </w:t>
+      </w:r>
+      <w:r>
+        <w:rPr>
+          <w:sz w:val="28"/>
+          <w:szCs w:val="28"/>
+        </w:rPr>
+        <w:t>gli</w:t>
+      </w:r>
+      <w:r>
+        <w:rPr>
+          <w:sz w:val="28"/>
+          <w:szCs w:val="28"/>
+        </w:rPr>
+        <w:t xml:space="preserve"> verrà chiesto se conosce gli argomenti cardine che andrà ad affrontare (programmazione</w:t>
+      </w:r>
+      <w:r>
+        <w:rPr>
+          <w:sz w:val="28"/>
+          <w:szCs w:val="28"/>
+        </w:rPr>
+        <w:t xml:space="preserve"> e architettura degli elaboratori</w:t>
+      </w:r>
+      <w:r>
+        <w:rPr>
+          <w:sz w:val="28"/>
+          <w:szCs w:val="28"/>
+        </w:rPr>
+        <w:t>,</w:t>
+      </w:r>
+      <w:r>
+        <w:rPr>
+          <w:sz w:val="28"/>
+          <w:szCs w:val="28"/>
+        </w:rPr>
+        <w:t xml:space="preserve"> reti e intelligenza artificiale, basi di dati</w:t>
+      </w:r>
+      <w:r>
+        <w:rPr>
+          <w:sz w:val="28"/>
+          <w:szCs w:val="28"/>
+        </w:rPr>
+        <w:t>, algoritmi e strutture dati</w:t>
+      </w:r>
+      <w:r>
+        <w:rPr>
+          <w:sz w:val="28"/>
+          <w:szCs w:val="28"/>
+        </w:rPr>
+        <w:t>)</w:t>
       </w:r>
       <w:r>
         <w:rPr>
@@ -2637,7 +3377,7 @@
           <w:sz w:val="28"/>
           <w:szCs w:val="28"/>
         </w:rPr>
-        <w:t>se l’utente ha gradito gli argomenti trattati, l’interesse sarà alto;</w:t>
+        <w:t>se l’utente ha trovato interessanti più di due argomenti, l’interesse sarà alto;</w:t>
       </w:r>
     </w:p>
     <w:p>
@@ -2657,7 +3397,27 @@
           <w:sz w:val="28"/>
           <w:szCs w:val="28"/>
         </w:rPr>
-        <w:t>se l’utente non ha gradito gli argomenti trattati, l’interesse sarà basso</w:t>
+        <w:t>se l’utente ha trovato interessante un solo argomento, l’interesse sarà medio;</w:t>
+      </w:r>
+    </w:p>
+    <w:p>
+      <w:pPr>
+        <w:pStyle w:val="Nessunaspaziatura"/>
+        <w:numPr>
+          <w:ilvl w:val="2"/>
+          <w:numId w:val="10"/>
+        </w:numPr>
+        <w:rPr>
+          <w:sz w:val="28"/>
+          <w:szCs w:val="28"/>
+        </w:rPr>
+      </w:pPr>
+      <w:r>
+        <w:rPr>
+          <w:sz w:val="28"/>
+          <w:szCs w:val="28"/>
+        </w:rPr>
+        <w:t>se l’utente non ha mostrato interesse in nessun argomento, l’interesse sarà basso.</w:t>
       </w:r>
     </w:p>
     <w:p>
@@ -2677,14 +3437,42 @@
           <w:sz w:val="28"/>
           <w:szCs w:val="28"/>
         </w:rPr>
-        <w:t>in caso di risposta negativa, all’utente verrà chiesto se conosce gli argomenti cardine che andrà ad affrontare (programmazione</w:t>
-      </w:r>
-      <w:r>
-        <w:rPr>
-          <w:sz w:val="28"/>
-          <w:szCs w:val="28"/>
-        </w:rPr>
-        <w:t xml:space="preserve"> e architettura degli elaboratori</w:t>
+        <w:t xml:space="preserve">se l’utente risponderà negativamente </w:t>
+      </w:r>
+      <w:r>
+        <w:rPr>
+          <w:sz w:val="28"/>
+          <w:szCs w:val="28"/>
+        </w:rPr>
+        <w:t xml:space="preserve">a tutte e tre </w:t>
+      </w:r>
+      <w:r>
+        <w:rPr>
+          <w:sz w:val="28"/>
+          <w:szCs w:val="28"/>
+        </w:rPr>
+        <w:t>le domande</w:t>
+      </w:r>
+      <w:r>
+        <w:rPr>
+          <w:sz w:val="28"/>
+          <w:szCs w:val="28"/>
+        </w:rPr>
+        <w:t xml:space="preserve"> per calcolare l’interesse medio</w:t>
+      </w:r>
+      <w:r>
+        <w:rPr>
+          <w:sz w:val="28"/>
+          <w:szCs w:val="28"/>
+        </w:rPr>
+        <w:t xml:space="preserve">, </w:t>
+      </w:r>
+      <w:r>
+        <w:rPr>
+          <w:sz w:val="28"/>
+          <w:szCs w:val="28"/>
+        </w:rPr>
+        <w:t>il programma terminerà</w:t>
       </w:r>
       <w:r>
         <w:rPr>
@@ -2698,81 +3486,7 @@
           <w:sz w:val="28"/>
           <w:szCs w:val="28"/>
         </w:rPr>
-        <w:t xml:space="preserve"> reti e intelligenza artificiale, basi di dati</w:t>
-      </w:r>
-      <w:r>
-        <w:rPr>
-          <w:sz w:val="28"/>
-          <w:szCs w:val="28"/>
-        </w:rPr>
-        <w:t>)</w:t>
-      </w:r>
-      <w:r>
-        <w:rPr>
-          <w:sz w:val="28"/>
-          <w:szCs w:val="28"/>
-        </w:rPr>
-        <w:t>:</w:t>
-      </w:r>
-    </w:p>
-    <w:p>
-      <w:pPr>
-        <w:pStyle w:val="Nessunaspaziatura"/>
-        <w:numPr>
-          <w:ilvl w:val="2"/>
-          <w:numId w:val="10"/>
-        </w:numPr>
-        <w:rPr>
-          <w:sz w:val="28"/>
-          <w:szCs w:val="28"/>
-        </w:rPr>
-      </w:pPr>
-      <w:r>
-        <w:rPr>
-          <w:sz w:val="28"/>
-          <w:szCs w:val="28"/>
-        </w:rPr>
-        <w:t>se l’utente ha trovato interessanti più di due argomenti, l’interesse sarà alto;</w:t>
-      </w:r>
-    </w:p>
-    <w:p>
-      <w:pPr>
-        <w:pStyle w:val="Nessunaspaziatura"/>
-        <w:numPr>
-          <w:ilvl w:val="2"/>
-          <w:numId w:val="10"/>
-        </w:numPr>
-        <w:rPr>
-          <w:sz w:val="28"/>
-          <w:szCs w:val="28"/>
-        </w:rPr>
-      </w:pPr>
-      <w:r>
-        <w:rPr>
-          <w:sz w:val="28"/>
-          <w:szCs w:val="28"/>
-        </w:rPr>
-        <w:t>se l’utente ha trovato interessante un solo argomento, l’interesse sarà medio;</w:t>
-      </w:r>
-    </w:p>
-    <w:p>
-      <w:pPr>
-        <w:pStyle w:val="Nessunaspaziatura"/>
-        <w:numPr>
-          <w:ilvl w:val="2"/>
-          <w:numId w:val="10"/>
-        </w:numPr>
-        <w:rPr>
-          <w:sz w:val="28"/>
-          <w:szCs w:val="28"/>
-        </w:rPr>
-      </w:pPr>
-      <w:r>
-        <w:rPr>
-          <w:sz w:val="28"/>
-          <w:szCs w:val="28"/>
-        </w:rPr>
-        <w:t>se l’utente non ha mostrato interesse in nessun argomento, l’interesse sarà basso.</w:t>
+        <w:t xml:space="preserve"> poiché l’utente risulterà chiaramente disinteressato al CdL.</w:t>
       </w:r>
     </w:p>
     <w:p>
@@ -2981,7 +3695,6 @@
           <w:sz w:val="36"/>
           <w:szCs w:val="36"/>
         </w:rPr>
-        <w:lastRenderedPageBreak/>
         <w:t>R</w:t>
       </w:r>
       <w:r>
@@ -2993,150 +3706,187 @@
           <w:sz w:val="36"/>
           <w:szCs w:val="36"/>
         </w:rPr>
-        <w:t>ete bayesiana</w:t>
-      </w:r>
-    </w:p>
-    <w:p>
-      <w:pPr>
-        <w:rPr>
-          <w:rFonts w:cstheme="minorHAnsi"/>
-          <w:sz w:val="28"/>
-          <w:szCs w:val="28"/>
-        </w:rPr>
-      </w:pPr>
-      <w:r>
-        <w:rPr>
-          <w:rFonts w:cstheme="minorHAnsi"/>
-          <w:sz w:val="28"/>
-          <w:szCs w:val="28"/>
-        </w:rPr>
-        <w:t>Come secondo modello abbiamo usato una rete bayesiana</w:t>
-      </w:r>
-      <w:r>
-        <w:rPr>
-          <w:rFonts w:cstheme="minorHAnsi"/>
-          <w:sz w:val="28"/>
-          <w:szCs w:val="28"/>
-        </w:rPr>
-        <w:t xml:space="preserve"> per mezzo di</w:t>
-      </w:r>
-      <w:r>
-        <w:rPr>
-          <w:rFonts w:cstheme="minorHAnsi"/>
-          <w:sz w:val="28"/>
-          <w:szCs w:val="28"/>
-        </w:rPr>
-        <w:t xml:space="preserve"> un grafo aciclico </w:t>
-      </w:r>
-      <w:r>
-        <w:rPr>
-          <w:rFonts w:cstheme="minorHAnsi"/>
-          <w:sz w:val="28"/>
-          <w:szCs w:val="28"/>
-        </w:rPr>
-        <w:t>orient</w:t>
-      </w:r>
-      <w:r>
-        <w:rPr>
-          <w:rFonts w:cstheme="minorHAnsi"/>
-          <w:sz w:val="28"/>
-          <w:szCs w:val="28"/>
-        </w:rPr>
-        <w:t>ato</w:t>
-      </w:r>
-      <w:r>
-        <w:rPr>
-          <w:rFonts w:cstheme="minorHAnsi"/>
-          <w:sz w:val="28"/>
-          <w:szCs w:val="28"/>
-        </w:rPr>
-        <w:t>,</w:t>
-      </w:r>
-      <w:r>
-        <w:rPr>
-          <w:rFonts w:cstheme="minorHAnsi"/>
-          <w:sz w:val="28"/>
-          <w:szCs w:val="28"/>
-        </w:rPr>
-        <w:t xml:space="preserve"> dove ogni nodo</w:t>
-      </w:r>
-      <w:r>
-        <w:rPr>
-          <w:rFonts w:cstheme="minorHAnsi"/>
-          <w:sz w:val="28"/>
-          <w:szCs w:val="28"/>
-        </w:rPr>
-        <w:t xml:space="preserve"> è una feature</w:t>
-      </w:r>
-      <w:r>
-        <w:rPr>
-          <w:rFonts w:cstheme="minorHAnsi"/>
-          <w:sz w:val="28"/>
-          <w:szCs w:val="28"/>
-        </w:rPr>
-        <w:t xml:space="preserve"> </w:t>
-      </w:r>
-      <w:r>
-        <w:rPr>
-          <w:rFonts w:cstheme="minorHAnsi"/>
-          <w:sz w:val="28"/>
-          <w:szCs w:val="28"/>
-        </w:rPr>
-        <w:t xml:space="preserve">del sistema </w:t>
-      </w:r>
-      <w:r>
-        <w:rPr>
-          <w:rFonts w:cstheme="minorHAnsi"/>
-          <w:sz w:val="28"/>
-          <w:szCs w:val="28"/>
-        </w:rPr>
-        <w:t>e la dipendenza tra feature è espressa tramite un arco</w:t>
-      </w:r>
-      <w:r>
-        <w:rPr>
-          <w:rFonts w:cstheme="minorHAnsi"/>
-          <w:sz w:val="28"/>
-          <w:szCs w:val="28"/>
-        </w:rPr>
-        <w:t>, anch’esso orientato</w:t>
-      </w:r>
-      <w:r>
-        <w:rPr>
-          <w:rFonts w:cstheme="minorHAnsi"/>
-          <w:sz w:val="28"/>
-          <w:szCs w:val="28"/>
-        </w:rPr>
-        <w:t>. In questo modo</w:t>
-      </w:r>
-      <w:r>
-        <w:rPr>
-          <w:rFonts w:cstheme="minorHAnsi"/>
-          <w:sz w:val="28"/>
-          <w:szCs w:val="28"/>
-        </w:rPr>
-        <w:t>,</w:t>
-      </w:r>
-      <w:r>
-        <w:rPr>
-          <w:rFonts w:cstheme="minorHAnsi"/>
-          <w:sz w:val="28"/>
-          <w:szCs w:val="28"/>
-        </w:rPr>
-        <w:t xml:space="preserve"> possiamo esprimere che l’attivazione di una feature dipende dall’attivazione di una o più feature, </w:t>
-      </w:r>
-      <w:r>
-        <w:rPr>
-          <w:rFonts w:cstheme="minorHAnsi"/>
-          <w:sz w:val="28"/>
-          <w:szCs w:val="28"/>
-        </w:rPr>
-        <w:t xml:space="preserve">chiamate </w:t>
-      </w:r>
-      <w:r>
-        <w:rPr>
-          <w:rFonts w:cstheme="minorHAnsi"/>
+        <w:t xml:space="preserve">ete </w:t>
+      </w:r>
+      <w:proofErr w:type="spellStart"/>
+      <w:r>
+        <w:rPr>
+          <w:rFonts w:asciiTheme="minorHAnsi" w:hAnsiTheme="minorHAnsi" w:cstheme="minorHAnsi"/>
           <w:b/>
           <w:bCs/>
+          <w:color w:val="auto"/>
+          <w:sz w:val="36"/>
+          <w:szCs w:val="36"/>
+        </w:rPr>
+        <w:t>bayesiana</w:t>
+      </w:r>
+      <w:proofErr w:type="spellEnd"/>
+    </w:p>
+    <w:p>
+      <w:pPr>
+        <w:rPr>
+          <w:rFonts w:cstheme="minorHAnsi"/>
+          <w:sz w:val="28"/>
+          <w:szCs w:val="28"/>
+        </w:rPr>
+      </w:pPr>
+      <w:r>
+        <w:rPr>
+          <w:rFonts w:cstheme="minorHAnsi"/>
+          <w:sz w:val="28"/>
+          <w:szCs w:val="28"/>
+        </w:rPr>
+        <w:t xml:space="preserve">Come secondo modello abbiamo usato una rete </w:t>
+      </w:r>
+      <w:proofErr w:type="spellStart"/>
+      <w:r>
+        <w:rPr>
+          <w:rFonts w:cstheme="minorHAnsi"/>
+          <w:sz w:val="28"/>
+          <w:szCs w:val="28"/>
+        </w:rPr>
+        <w:t>bayesiana</w:t>
+      </w:r>
+      <w:proofErr w:type="spellEnd"/>
+      <w:r>
+        <w:rPr>
+          <w:rFonts w:cstheme="minorHAnsi"/>
+          <w:sz w:val="28"/>
+          <w:szCs w:val="28"/>
+        </w:rPr>
+        <w:t xml:space="preserve"> per mezzo di</w:t>
+      </w:r>
+      <w:r>
+        <w:rPr>
+          <w:rFonts w:cstheme="minorHAnsi"/>
+          <w:sz w:val="28"/>
+          <w:szCs w:val="28"/>
+        </w:rPr>
+        <w:t xml:space="preserve"> un </w:t>
+      </w:r>
+      <w:r>
+        <w:rPr>
+          <w:rFonts w:cstheme="minorHAnsi"/>
+          <w:i/>
+          <w:iCs/>
+          <w:sz w:val="28"/>
+          <w:szCs w:val="28"/>
+        </w:rPr>
+        <w:t xml:space="preserve">grafo aciclico </w:t>
+      </w:r>
+      <w:r>
+        <w:rPr>
+          <w:rFonts w:cstheme="minorHAnsi"/>
+          <w:i/>
+          <w:iCs/>
+          <w:sz w:val="28"/>
+          <w:szCs w:val="28"/>
+        </w:rPr>
+        <w:t>orient</w:t>
+      </w:r>
+      <w:r>
+        <w:rPr>
+          <w:rFonts w:cstheme="minorHAnsi"/>
+          <w:i/>
+          <w:iCs/>
+          <w:sz w:val="28"/>
+          <w:szCs w:val="28"/>
+        </w:rPr>
+        <w:t>ato</w:t>
+      </w:r>
+      <w:r>
+        <w:rPr>
+          <w:rFonts w:cstheme="minorHAnsi"/>
+          <w:sz w:val="28"/>
+          <w:szCs w:val="28"/>
+        </w:rPr>
+        <w:t>,</w:t>
+      </w:r>
+      <w:r>
+        <w:rPr>
+          <w:rFonts w:cstheme="minorHAnsi"/>
+          <w:sz w:val="28"/>
+          <w:szCs w:val="28"/>
+        </w:rPr>
+        <w:t xml:space="preserve"> dove ogni nodo</w:t>
+      </w:r>
+      <w:r>
+        <w:rPr>
+          <w:rFonts w:cstheme="minorHAnsi"/>
+          <w:sz w:val="28"/>
+          <w:szCs w:val="28"/>
+        </w:rPr>
+        <w:t xml:space="preserve"> è una feature</w:t>
+      </w:r>
+      <w:r>
+        <w:rPr>
+          <w:rFonts w:cstheme="minorHAnsi"/>
+          <w:sz w:val="28"/>
+          <w:szCs w:val="28"/>
+        </w:rPr>
+        <w:t xml:space="preserve"> </w:t>
+      </w:r>
+      <w:r>
+        <w:rPr>
+          <w:rFonts w:cstheme="minorHAnsi"/>
+          <w:sz w:val="28"/>
+          <w:szCs w:val="28"/>
+        </w:rPr>
+        <w:t xml:space="preserve">del sistema </w:t>
+      </w:r>
+      <w:r>
+        <w:rPr>
+          <w:rFonts w:cstheme="minorHAnsi"/>
+          <w:sz w:val="28"/>
+          <w:szCs w:val="28"/>
+        </w:rPr>
+        <w:t>e la dipendenza tra feature è espressa tramite un arco</w:t>
+      </w:r>
+      <w:r>
+        <w:rPr>
+          <w:rFonts w:cstheme="minorHAnsi"/>
+          <w:sz w:val="28"/>
+          <w:szCs w:val="28"/>
+        </w:rPr>
+        <w:t>, anch’esso orientato</w:t>
+      </w:r>
+      <w:r>
+        <w:rPr>
+          <w:rFonts w:cstheme="minorHAnsi"/>
+          <w:sz w:val="28"/>
+          <w:szCs w:val="28"/>
+        </w:rPr>
+        <w:t>. In questo modo</w:t>
+      </w:r>
+      <w:r>
+        <w:rPr>
+          <w:rFonts w:cstheme="minorHAnsi"/>
+          <w:sz w:val="28"/>
+          <w:szCs w:val="28"/>
+        </w:rPr>
+        <w:t>,</w:t>
+      </w:r>
+      <w:r>
+        <w:rPr>
+          <w:rFonts w:cstheme="minorHAnsi"/>
+          <w:sz w:val="28"/>
+          <w:szCs w:val="28"/>
+        </w:rPr>
+        <w:t xml:space="preserve"> possiamo esprimere che l’attivazione di una feature dipende dall’attivazione di una o più feature, </w:t>
+      </w:r>
+      <w:r>
+        <w:rPr>
+          <w:rFonts w:cstheme="minorHAnsi"/>
+          <w:sz w:val="28"/>
+          <w:szCs w:val="28"/>
+        </w:rPr>
+        <w:t xml:space="preserve">chiamate </w:t>
+      </w:r>
+      <w:r>
+        <w:rPr>
+          <w:rFonts w:cstheme="minorHAnsi"/>
+          <w:i/>
+          <w:iCs/>
           <w:sz w:val="28"/>
           <w:szCs w:val="28"/>
         </w:rPr>
@@ -3148,14 +3898,31 @@
           <w:sz w:val="28"/>
           <w:szCs w:val="28"/>
         </w:rPr>
-        <w:t>. Per far ciò</w:t>
-      </w:r>
-      <w:r>
+        <w:t xml:space="preserve">. </w:t>
+      </w:r>
+    </w:p>
+    <w:p>
+      <w:pPr>
         <w:rPr>
           <w:rFonts w:cstheme="minorHAnsi"/>
           <w:sz w:val="28"/>
           <w:szCs w:val="28"/>
         </w:rPr>
+      </w:pPr>
+      <w:r>
+        <w:rPr>
+          <w:rFonts w:cstheme="minorHAnsi"/>
+          <w:sz w:val="28"/>
+          <w:szCs w:val="28"/>
+        </w:rPr>
+        <w:t>Per far ciò</w:t>
+      </w:r>
+      <w:r>
+        <w:rPr>
+          <w:rFonts w:cstheme="minorHAnsi"/>
+          <w:sz w:val="28"/>
+          <w:szCs w:val="28"/>
+        </w:rPr>
         <w:t>,</w:t>
       </w:r>
       <w:r>
@@ -3164,7 +3931,7 @@
           <w:sz w:val="28"/>
           <w:szCs w:val="28"/>
         </w:rPr>
-        <w:t xml:space="preserve"> dobbiamo creare una relazione di ordinamento tra le feature. La rete bayesiana</w:t>
+        <w:t xml:space="preserve"> dobbiamo creare una relazione di ordinamento tra le feature.</w:t>
       </w:r>
       <w:r>
         <w:rPr>
@@ -3172,6 +3939,32 @@
           <w:sz w:val="28"/>
           <w:szCs w:val="28"/>
         </w:rPr>
+        <w:br/>
+      </w:r>
+      <w:r>
+        <w:rPr>
+          <w:rFonts w:cstheme="minorHAnsi"/>
+          <w:sz w:val="28"/>
+          <w:szCs w:val="28"/>
+        </w:rPr>
+        <w:t xml:space="preserve">La rete </w:t>
+      </w:r>
+      <w:proofErr w:type="spellStart"/>
+      <w:r>
+        <w:rPr>
+          <w:rFonts w:cstheme="minorHAnsi"/>
+          <w:sz w:val="28"/>
+          <w:szCs w:val="28"/>
+        </w:rPr>
+        <w:t>bayesiana</w:t>
+      </w:r>
+      <w:proofErr w:type="spellEnd"/>
+      <w:r>
+        <w:rPr>
+          <w:rFonts w:cstheme="minorHAnsi"/>
+          <w:sz w:val="28"/>
+          <w:szCs w:val="28"/>
+        </w:rPr>
         <w:t xml:space="preserve"> </w:t>
       </w:r>
       <w:r>
@@ -3180,14 +3973,32 @@
           <w:sz w:val="28"/>
           <w:szCs w:val="28"/>
         </w:rPr>
-        <w:t xml:space="preserve">usa le probabilità e il teorema di Bayes per poter calcolare </w:t>
-      </w:r>
+        <w:t xml:space="preserve">usa le probabilità e il teorema di </w:t>
+      </w:r>
+      <w:proofErr w:type="spellStart"/>
       <w:r>
         <w:rPr>
           <w:rFonts w:cstheme="minorHAnsi"/>
           <w:sz w:val="28"/>
           <w:szCs w:val="28"/>
         </w:rPr>
+        <w:t>Bayes</w:t>
+      </w:r>
+      <w:proofErr w:type="spellEnd"/>
+      <w:r>
+        <w:rPr>
+          <w:rFonts w:cstheme="minorHAnsi"/>
+          <w:sz w:val="28"/>
+          <w:szCs w:val="28"/>
+        </w:rPr>
+        <w:t xml:space="preserve"> per poter calcolare </w:t>
+      </w:r>
+      <w:r>
+        <w:rPr>
+          <w:rFonts w:cstheme="minorHAnsi"/>
+          <w:sz w:val="28"/>
+          <w:szCs w:val="28"/>
+        </w:rPr>
         <w:t xml:space="preserve">la probabilità di </w:t>
       </w:r>
       <w:r>
@@ -3212,14 +4023,24 @@
           <w:sz w:val="28"/>
           <w:szCs w:val="28"/>
         </w:rPr>
-        <w:t xml:space="preserve"> dipendendo (o meno) da altri eventi (probabilità condizionata). Nel caso della rete bayesiana</w:t>
-      </w:r>
+        <w:t xml:space="preserve"> dipendendo (o meno) da altri eventi (probabilità condizionata). Nel caso della rete </w:t>
+      </w:r>
+      <w:proofErr w:type="spellStart"/>
       <w:r>
         <w:rPr>
           <w:rFonts w:cstheme="minorHAnsi"/>
           <w:sz w:val="28"/>
           <w:szCs w:val="28"/>
         </w:rPr>
+        <w:t>bayesiana</w:t>
+      </w:r>
+      <w:proofErr w:type="spellEnd"/>
+      <w:r>
+        <w:rPr>
+          <w:rFonts w:cstheme="minorHAnsi"/>
+          <w:sz w:val="28"/>
+          <w:szCs w:val="28"/>
+        </w:rPr>
         <w:t>,</w:t>
       </w:r>
       <w:r>
@@ -3374,15 +4195,14 @@
         </w:rPr>
         <w:t>.</w:t>
       </w:r>
-    </w:p>
-    <w:p>
-      <w:pPr>
+      <w:r>
         <w:rPr>
           <w:rFonts w:cstheme="minorHAnsi"/>
           <w:sz w:val="28"/>
           <w:szCs w:val="28"/>
         </w:rPr>
-      </w:pPr>
+        <w:t xml:space="preserve"> </w:t>
+      </w:r>
       <w:r>
         <w:rPr>
           <w:rFonts w:cstheme="minorHAnsi"/>
@@ -3405,8 +4225,17 @@
           <w:sz w:val="28"/>
           <w:szCs w:val="28"/>
         </w:rPr>
-        <w:t xml:space="preserve"> ogni nodo avrà una tabella delle probabilità condizionate dai suoi genitori. </w:t>
-      </w:r>
+        <w:t xml:space="preserve"> ogni nodo avrà una tabella delle probabilità condizionate dai suoi genitori.</w:t>
+      </w:r>
+    </w:p>
+    <w:p>
+      <w:pPr>
+        <w:rPr>
+          <w:rFonts w:cstheme="minorHAnsi"/>
+          <w:sz w:val="28"/>
+          <w:szCs w:val="28"/>
+        </w:rPr>
+      </w:pPr>
       <w:r>
         <w:rPr>
           <w:rFonts w:cstheme="minorHAnsi"/>
@@ -3535,6 +4364,7 @@
         </w:rPr>
         <w:t xml:space="preserve">dove </w:t>
       </w:r>
+      <w:proofErr w:type="spellStart"/>
       <w:r>
         <w:rPr>
           <w:rFonts w:ascii="Cambria Math" w:hAnsi="Cambria Math" w:cstheme="minorHAnsi"/>
@@ -3553,6 +4383,7 @@
         </w:rPr>
         <w:t>i</w:t>
       </w:r>
+      <w:proofErr w:type="spellEnd"/>
       <w:r>
         <w:rPr>
           <w:rFonts w:ascii="Cambria Math" w:hAnsi="Cambria Math" w:cstheme="minorHAnsi"/>
@@ -3569,11 +4400,10 @@
           <w:sz w:val="28"/>
           <w:szCs w:val="28"/>
         </w:rPr>
-        <w:t>sono le feature della rete bayesiana.</w:t>
-      </w:r>
-    </w:p>
-    <w:p>
-      <w:pPr>
+        <w:t xml:space="preserve">sono le feature della rete </w:t>
+      </w:r>
+      <w:proofErr w:type="spellStart"/>
+      <w:r>
         <w:rPr>
           <w:rFonts w:cstheme="minorHAnsi"/>
           <w:i/>
@@ -3581,6 +4411,29 @@
           <w:sz w:val="28"/>
           <w:szCs w:val="28"/>
         </w:rPr>
+        <w:t>bayesiana</w:t>
+      </w:r>
+      <w:proofErr w:type="spellEnd"/>
+      <w:r>
+        <w:rPr>
+          <w:rFonts w:cstheme="minorHAnsi"/>
+          <w:i/>
+          <w:iCs/>
+          <w:sz w:val="28"/>
+          <w:szCs w:val="28"/>
+        </w:rPr>
+        <w:t>.</w:t>
+      </w:r>
+    </w:p>
+    <w:p>
+      <w:pPr>
+        <w:rPr>
+          <w:rFonts w:cstheme="minorHAnsi"/>
+          <w:i/>
+          <w:iCs/>
+          <w:sz w:val="28"/>
+          <w:szCs w:val="28"/>
+        </w:rPr>
       </w:pPr>
     </w:p>
     <w:p>
@@ -3630,7 +4483,23 @@
           <w:sz w:val="28"/>
           <w:szCs w:val="28"/>
         </w:rPr>
-        <w:t xml:space="preserve">Utilizzando la rete bayesiana possiamo esplicitare </w:t>
+        <w:t xml:space="preserve">Utilizzando la rete </w:t>
+      </w:r>
+      <w:proofErr w:type="spellStart"/>
+      <w:r>
+        <w:rPr>
+          <w:sz w:val="28"/>
+          <w:szCs w:val="28"/>
+        </w:rPr>
+        <w:t>bayesiana</w:t>
+      </w:r>
+      <w:proofErr w:type="spellEnd"/>
+      <w:r>
+        <w:rPr>
+          <w:sz w:val="28"/>
+          <w:szCs w:val="28"/>
+        </w:rPr>
+        <w:t xml:space="preserve"> possiamo esplicitare </w:t>
       </w:r>
       <w:r>
         <w:rPr>
@@ -3764,7 +4633,24 @@
           <w:sz w:val="28"/>
           <w:szCs w:val="28"/>
         </w:rPr>
-        <w:t>Una volta costruita una rete bayesiana con una sua struttura (la DAG) e le sue tabelle per la probabilità condizionata, possiamo inferire la probabilità che un determinato evento si verifichi avendo osservato il verificarsi di alcuni eventi.</w:t>
+        <w:lastRenderedPageBreak/>
+        <w:t xml:space="preserve">Una volta costruita una rete </w:t>
+      </w:r>
+      <w:proofErr w:type="spellStart"/>
+      <w:r>
+        <w:rPr>
+          <w:sz w:val="28"/>
+          <w:szCs w:val="28"/>
+        </w:rPr>
+        <w:t>bayesiana</w:t>
+      </w:r>
+      <w:proofErr w:type="spellEnd"/>
+      <w:r>
+        <w:rPr>
+          <w:sz w:val="28"/>
+          <w:szCs w:val="28"/>
+        </w:rPr>
+        <w:t xml:space="preserve"> con una sua struttura (la DAG) e le sue tabelle per la probabilità condizionata, possiamo inferire la probabilità che un determinato evento si verifichi avendo osservato il verificarsi di alcuni eventi.</w:t>
       </w:r>
     </w:p>
     <w:p>
@@ -3834,15 +4720,7 @@
           <w:sz w:val="28"/>
           <w:szCs w:val="28"/>
         </w:rPr>
-        <w:t xml:space="preserve">i va ad enumerare i mondi coerenti con le osservazioni per poi sfruttare un algoritmo per calcolare la probabilità esatta dell’evento su cui </w:t>
-      </w:r>
-      <w:r>
-        <w:rPr>
-          <w:sz w:val="28"/>
-          <w:szCs w:val="28"/>
-        </w:rPr>
-        <w:lastRenderedPageBreak/>
-        <w:t>s</w:t>
+        <w:t>i va ad enumerare i mondi coerenti con le osservazioni per poi sfruttare un algoritmo per calcolare la probabilità esatta dell’evento su cui s</w:t>
       </w:r>
       <w:r>
         <w:rPr>
@@ -4049,49 +4927,78 @@
           <w:sz w:val="30"/>
           <w:szCs w:val="30"/>
         </w:rPr>
-        <w:t>mplementazione rete bayesiana</w:t>
-      </w:r>
-      <w:r>
-        <w:t xml:space="preserve"> </w:t>
-      </w:r>
-    </w:p>
-    <w:p>
-      <w:pPr>
-        <w:rPr>
-          <w:sz w:val="28"/>
-          <w:szCs w:val="28"/>
-        </w:rPr>
-      </w:pPr>
-      <w:r>
-        <w:rPr>
-          <w:sz w:val="28"/>
-          <w:szCs w:val="28"/>
-        </w:rPr>
-        <w:t xml:space="preserve">Per implementare la rete bayesiana in Python abbiamo fatto uso di </w:t>
-      </w:r>
-      <w:r>
-        <w:rPr>
+        <w:t xml:space="preserve">mplementazione </w:t>
+      </w:r>
+      <w:r>
+        <w:rPr>
+          <w:rFonts w:asciiTheme="minorHAnsi" w:hAnsiTheme="minorHAnsi" w:cstheme="minorHAnsi"/>
           <w:b/>
           <w:bCs/>
-          <w:sz w:val="28"/>
-          <w:szCs w:val="28"/>
-        </w:rPr>
-        <w:t>bnlearn</w:t>
-      </w:r>
-      <w:r>
-        <w:rPr>
-          <w:sz w:val="28"/>
-          <w:szCs w:val="28"/>
-        </w:rPr>
-        <w:t>, una libreri</w:t>
-      </w:r>
-      <w:r>
-        <w:rPr>
-          <w:sz w:val="28"/>
-          <w:szCs w:val="28"/>
-        </w:rPr>
-        <w:t xml:space="preserve">a </w:t>
-      </w:r>
+          <w:color w:val="auto"/>
+          <w:sz w:val="30"/>
+          <w:szCs w:val="30"/>
+        </w:rPr>
+        <w:t xml:space="preserve">della </w:t>
+      </w:r>
+      <w:r>
+        <w:rPr>
+          <w:rFonts w:asciiTheme="minorHAnsi" w:hAnsiTheme="minorHAnsi" w:cstheme="minorHAnsi"/>
+          <w:b/>
+          <w:bCs/>
+          <w:color w:val="auto"/>
+          <w:sz w:val="30"/>
+          <w:szCs w:val="30"/>
+        </w:rPr>
+        <w:t xml:space="preserve">rete </w:t>
+      </w:r>
+      <w:proofErr w:type="spellStart"/>
+      <w:r>
+        <w:rPr>
+          <w:rFonts w:asciiTheme="minorHAnsi" w:hAnsiTheme="minorHAnsi" w:cstheme="minorHAnsi"/>
+          <w:b/>
+          <w:bCs/>
+          <w:color w:val="auto"/>
+          <w:sz w:val="30"/>
+          <w:szCs w:val="30"/>
+        </w:rPr>
+        <w:t>bayesiana</w:t>
+      </w:r>
+      <w:proofErr w:type="spellEnd"/>
+      <w:r>
+        <w:t xml:space="preserve"> </w:t>
+      </w:r>
+    </w:p>
+    <w:p>
+      <w:pPr>
+        <w:rPr>
+          <w:sz w:val="28"/>
+          <w:szCs w:val="28"/>
+        </w:rPr>
+      </w:pPr>
+      <w:r>
+        <w:rPr>
+          <w:sz w:val="28"/>
+          <w:szCs w:val="28"/>
+        </w:rPr>
+        <w:t xml:space="preserve">Per implementare la rete </w:t>
+      </w:r>
+      <w:proofErr w:type="spellStart"/>
+      <w:r>
+        <w:rPr>
+          <w:sz w:val="28"/>
+          <w:szCs w:val="28"/>
+        </w:rPr>
+        <w:t>bayesiana</w:t>
+      </w:r>
+      <w:proofErr w:type="spellEnd"/>
+      <w:r>
+        <w:rPr>
+          <w:sz w:val="28"/>
+          <w:szCs w:val="28"/>
+        </w:rPr>
+        <w:t xml:space="preserve"> in Python abbiamo fatto uso di </w:t>
+      </w:r>
+      <w:proofErr w:type="spellStart"/>
       <w:r>
         <w:rPr>
           <w:i/>
@@ -4099,74 +5006,24 @@
           <w:sz w:val="28"/>
           <w:szCs w:val="28"/>
         </w:rPr>
-        <w:t>wrapper</w:t>
-      </w:r>
-      <w:r>
-        <w:rPr>
-          <w:sz w:val="28"/>
-          <w:szCs w:val="28"/>
-        </w:rPr>
-        <w:t xml:space="preserve"> </w:t>
-      </w:r>
-      <w:r>
-        <w:rPr>
-          <w:sz w:val="28"/>
-          <w:szCs w:val="28"/>
-        </w:rPr>
-        <w:t>contenente</w:t>
-      </w:r>
-      <w:r>
-        <w:rPr>
-          <w:sz w:val="28"/>
-          <w:szCs w:val="28"/>
-        </w:rPr>
-        <w:t xml:space="preserve"> un’altra libreria</w:t>
-      </w:r>
-      <w:r>
-        <w:rPr>
-          <w:sz w:val="28"/>
-          <w:szCs w:val="28"/>
-        </w:rPr>
-        <w:t>,</w:t>
-      </w:r>
-      <w:r>
-        <w:rPr>
-          <w:sz w:val="28"/>
-          <w:szCs w:val="28"/>
-        </w:rPr>
-        <w:t xml:space="preserve"> </w:t>
-      </w:r>
-      <w:r>
-        <w:rPr>
-          <w:b/>
-          <w:bCs/>
-          <w:sz w:val="28"/>
-          <w:szCs w:val="28"/>
-        </w:rPr>
-        <w:t>pgmpy</w:t>
-      </w:r>
-      <w:r>
-        <w:rPr>
-          <w:sz w:val="28"/>
-          <w:szCs w:val="28"/>
-        </w:rPr>
-        <w:t xml:space="preserve">. </w:t>
-      </w:r>
-    </w:p>
-    <w:p>
-      <w:pPr>
-        <w:rPr>
-          <w:sz w:val="28"/>
-          <w:szCs w:val="28"/>
-        </w:rPr>
-      </w:pPr>
-      <w:r>
-        <w:rPr>
-          <w:sz w:val="28"/>
-          <w:szCs w:val="28"/>
-        </w:rPr>
-        <w:t xml:space="preserve">La libreria </w:t>
-      </w:r>
+        <w:t>bnlearn</w:t>
+      </w:r>
+      <w:proofErr w:type="spellEnd"/>
+      <w:r>
+        <w:rPr>
+          <w:sz w:val="28"/>
+          <w:szCs w:val="28"/>
+        </w:rPr>
+        <w:t>, una libreri</w:t>
+      </w:r>
+      <w:r>
+        <w:rPr>
+          <w:sz w:val="28"/>
+          <w:szCs w:val="28"/>
+        </w:rPr>
+        <w:t xml:space="preserve">a </w:t>
+      </w:r>
+      <w:proofErr w:type="spellStart"/>
       <w:r>
         <w:rPr>
           <w:i/>
@@ -4174,84 +5031,29 @@
           <w:sz w:val="28"/>
           <w:szCs w:val="28"/>
         </w:rPr>
-        <w:t>bnlearn</w:t>
-      </w:r>
-      <w:r>
-        <w:rPr>
-          <w:sz w:val="28"/>
-          <w:szCs w:val="28"/>
-        </w:rPr>
-        <w:t xml:space="preserve"> c</w:t>
-      </w:r>
-      <w:r>
-        <w:rPr>
-          <w:sz w:val="28"/>
-          <w:szCs w:val="28"/>
-        </w:rPr>
-        <w:t xml:space="preserve">onsente la creazione di </w:t>
-      </w:r>
-      <w:r>
-        <w:rPr>
-          <w:sz w:val="28"/>
-          <w:szCs w:val="28"/>
-        </w:rPr>
-        <w:t xml:space="preserve">una DAG, </w:t>
-      </w:r>
-      <w:r>
-        <w:rPr>
-          <w:sz w:val="28"/>
-          <w:szCs w:val="28"/>
-        </w:rPr>
-        <w:t>la creazione</w:t>
-      </w:r>
-      <w:r>
-        <w:rPr>
-          <w:sz w:val="28"/>
-          <w:szCs w:val="28"/>
-        </w:rPr>
-        <w:t xml:space="preserve"> ed assegna</w:t>
-      </w:r>
-      <w:r>
-        <w:rPr>
-          <w:sz w:val="28"/>
-          <w:szCs w:val="28"/>
-        </w:rPr>
-        <w:t>zione</w:t>
-      </w:r>
-      <w:r>
-        <w:rPr>
-          <w:sz w:val="28"/>
-          <w:szCs w:val="28"/>
-        </w:rPr>
-        <w:t xml:space="preserve"> delle tabelle di probabilità condizionata per </w:t>
-      </w:r>
-      <w:r>
-        <w:rPr>
-          <w:sz w:val="28"/>
-          <w:szCs w:val="28"/>
-        </w:rPr>
-        <w:t>ciascun</w:t>
-      </w:r>
-      <w:r>
-        <w:rPr>
-          <w:sz w:val="28"/>
-          <w:szCs w:val="28"/>
-        </w:rPr>
-        <w:t xml:space="preserve"> nodo (con la classe TabularCPD) e p</w:t>
-      </w:r>
-      <w:r>
-        <w:rPr>
-          <w:sz w:val="28"/>
-          <w:szCs w:val="28"/>
-        </w:rPr>
-        <w:t>ermette poi</w:t>
-      </w:r>
-      <w:r>
-        <w:rPr>
-          <w:sz w:val="28"/>
-          <w:szCs w:val="28"/>
-        </w:rPr>
-        <w:t xml:space="preserve"> di inferire le probabilità per un nodo della DAG</w:t>
+        <w:t>wrapper</w:t>
+      </w:r>
+      <w:proofErr w:type="spellEnd"/>
+      <w:r>
+        <w:rPr>
+          <w:sz w:val="28"/>
+          <w:szCs w:val="28"/>
+        </w:rPr>
+        <w:t xml:space="preserve"> </w:t>
+      </w:r>
+      <w:r>
+        <w:rPr>
+          <w:sz w:val="28"/>
+          <w:szCs w:val="28"/>
+        </w:rPr>
+        <w:t>contenente</w:t>
+      </w:r>
+      <w:r>
+        <w:rPr>
+          <w:sz w:val="28"/>
+          <w:szCs w:val="28"/>
+        </w:rPr>
+        <w:t xml:space="preserve"> un’altra libreria</w:t>
       </w:r>
       <w:r>
         <w:rPr>
@@ -4265,22 +5067,9 @@
           <w:sz w:val="28"/>
           <w:szCs w:val="28"/>
         </w:rPr>
-        <w:t xml:space="preserve"> andando a segnalare le osservazioni</w:t>
-      </w:r>
-      <w:r>
-        <w:rPr>
-          <w:sz w:val="28"/>
-          <w:szCs w:val="28"/>
-        </w:rPr>
-        <w:t xml:space="preserve"> sull’utente</w:t>
-      </w:r>
-      <w:r>
-        <w:rPr>
-          <w:sz w:val="28"/>
-          <w:szCs w:val="28"/>
-        </w:rPr>
-        <w:t xml:space="preserve"> tramite il metodo della eliminazione delle variabili. Inoltre, </w:t>
-      </w:r>
+        <w:t xml:space="preserve"> </w:t>
+      </w:r>
+      <w:proofErr w:type="spellStart"/>
       <w:r>
         <w:rPr>
           <w:i/>
@@ -4288,366 +5077,32 @@
           <w:sz w:val="28"/>
           <w:szCs w:val="28"/>
         </w:rPr>
-        <w:t>bnlearn</w:t>
-      </w:r>
-      <w:r>
-        <w:rPr>
-          <w:sz w:val="28"/>
-          <w:szCs w:val="28"/>
-        </w:rPr>
-        <w:t xml:space="preserve"> permette di imparare anche le tabelle delle probabilità</w:t>
-      </w:r>
-      <w:r>
-        <w:rPr>
-          <w:sz w:val="28"/>
-          <w:szCs w:val="28"/>
-        </w:rPr>
-        <w:t>,</w:t>
-      </w:r>
-      <w:r>
-        <w:rPr>
-          <w:sz w:val="28"/>
-          <w:szCs w:val="28"/>
-        </w:rPr>
-        <w:t xml:space="preserve"> andando a stimare da un dataset </w:t>
-      </w:r>
-      <w:r>
-        <w:rPr>
-          <w:sz w:val="28"/>
-          <w:szCs w:val="28"/>
-        </w:rPr>
-        <w:t>fornito</w:t>
-      </w:r>
-      <w:r>
-        <w:rPr>
-          <w:sz w:val="28"/>
-          <w:szCs w:val="28"/>
-        </w:rPr>
-        <w:t xml:space="preserve"> in input. In questo caso</w:t>
-      </w:r>
-      <w:r>
-        <w:rPr>
-          <w:sz w:val="28"/>
-          <w:szCs w:val="28"/>
-        </w:rPr>
-        <w:t>,</w:t>
-      </w:r>
-      <w:r>
-        <w:rPr>
-          <w:sz w:val="28"/>
-          <w:szCs w:val="28"/>
-        </w:rPr>
-        <w:t xml:space="preserve"> </w:t>
-      </w:r>
-      <w:r>
-        <w:rPr>
-          <w:sz w:val="28"/>
-          <w:szCs w:val="28"/>
-        </w:rPr>
-        <w:t>viene</w:t>
-      </w:r>
-      <w:r>
-        <w:rPr>
-          <w:sz w:val="28"/>
-          <w:szCs w:val="28"/>
-        </w:rPr>
-        <w:t xml:space="preserve"> perme</w:t>
-      </w:r>
-      <w:r>
-        <w:rPr>
-          <w:sz w:val="28"/>
-          <w:szCs w:val="28"/>
-        </w:rPr>
-        <w:t>sso</w:t>
-      </w:r>
-      <w:r>
-        <w:rPr>
-          <w:sz w:val="28"/>
-          <w:szCs w:val="28"/>
-        </w:rPr>
-        <w:t xml:space="preserve"> di scegliere </w:t>
-      </w:r>
-      <w:r>
-        <w:rPr>
-          <w:sz w:val="28"/>
-          <w:szCs w:val="28"/>
-        </w:rPr>
-        <w:t xml:space="preserve">come </w:t>
-      </w:r>
-      <w:r>
-        <w:rPr>
-          <w:sz w:val="28"/>
-          <w:szCs w:val="28"/>
-        </w:rPr>
-        <w:t>opzion</w:t>
-      </w:r>
-      <w:r>
-        <w:rPr>
-          <w:sz w:val="28"/>
-          <w:szCs w:val="28"/>
-        </w:rPr>
-        <w:t>e lo</w:t>
-      </w:r>
-      <w:r>
-        <w:rPr>
-          <w:sz w:val="28"/>
-          <w:szCs w:val="28"/>
-        </w:rPr>
-        <w:t xml:space="preserve"> stimatore di massima verosimiglianza. </w:t>
-      </w:r>
-      <w:r>
-        <w:rPr>
-          <w:sz w:val="28"/>
-          <w:szCs w:val="28"/>
-        </w:rPr>
-        <w:t>Per</w:t>
-      </w:r>
-      <w:r>
-        <w:rPr>
-          <w:sz w:val="28"/>
-          <w:szCs w:val="28"/>
-        </w:rPr>
-        <w:t xml:space="preserve"> la creazione della DAG,</w:t>
-      </w:r>
-      <w:r>
-        <w:rPr>
-          <w:sz w:val="28"/>
-          <w:szCs w:val="28"/>
-        </w:rPr>
-        <w:t xml:space="preserve"> è stato creato</w:t>
-      </w:r>
-      <w:r>
-        <w:rPr>
-          <w:sz w:val="28"/>
-          <w:szCs w:val="28"/>
-        </w:rPr>
-        <w:t xml:space="preserve"> un vettore di coppie, </w:t>
-      </w:r>
-      <w:r>
-        <w:rPr>
-          <w:sz w:val="28"/>
-          <w:szCs w:val="28"/>
-        </w:rPr>
-        <w:t>ciascuna</w:t>
-      </w:r>
-      <w:r>
-        <w:rPr>
-          <w:sz w:val="28"/>
-          <w:szCs w:val="28"/>
-        </w:rPr>
-        <w:t xml:space="preserve"> formata da due nodi del grafo che </w:t>
-      </w:r>
-      <w:r>
-        <w:rPr>
-          <w:sz w:val="28"/>
-          <w:szCs w:val="28"/>
-        </w:rPr>
-        <w:t>indicano</w:t>
-      </w:r>
-      <w:r>
-        <w:rPr>
-          <w:sz w:val="28"/>
-          <w:szCs w:val="28"/>
-        </w:rPr>
-        <w:t xml:space="preserve"> un arco che li collega. </w:t>
-      </w:r>
-    </w:p>
-    <w:p>
-      <w:pPr>
-        <w:rPr>
-          <w:sz w:val="28"/>
-          <w:szCs w:val="28"/>
-        </w:rPr>
-      </w:pPr>
-      <w:r>
-        <w:rPr>
-          <w:sz w:val="28"/>
-          <w:szCs w:val="28"/>
-        </w:rPr>
-        <w:t>Creata</w:t>
-      </w:r>
-      <w:r>
-        <w:rPr>
-          <w:sz w:val="28"/>
-          <w:szCs w:val="28"/>
-        </w:rPr>
-        <w:t xml:space="preserve"> una rete bayesiana funzionante, </w:t>
-      </w:r>
-      <w:r>
-        <w:rPr>
-          <w:sz w:val="28"/>
-          <w:szCs w:val="28"/>
-        </w:rPr>
-        <w:t>bisogna</w:t>
-      </w:r>
-      <w:r>
-        <w:rPr>
-          <w:sz w:val="28"/>
-          <w:szCs w:val="28"/>
-        </w:rPr>
-        <w:t xml:space="preserve"> </w:t>
-      </w:r>
-      <w:r>
-        <w:rPr>
-          <w:sz w:val="28"/>
-          <w:szCs w:val="28"/>
-        </w:rPr>
-        <w:t>raccogliere</w:t>
-      </w:r>
-      <w:r>
-        <w:rPr>
-          <w:sz w:val="28"/>
-          <w:szCs w:val="28"/>
-        </w:rPr>
-        <w:t xml:space="preserve"> le osservazioni del</w:t>
-      </w:r>
-      <w:r>
-        <w:rPr>
-          <w:sz w:val="28"/>
-          <w:szCs w:val="28"/>
-        </w:rPr>
-        <w:t xml:space="preserve">l’utente </w:t>
-      </w:r>
-      <w:r>
-        <w:rPr>
-          <w:sz w:val="28"/>
-          <w:szCs w:val="28"/>
-        </w:rPr>
-        <w:t>(i requisiti che pensa di rispettare</w:t>
-      </w:r>
-      <w:r>
-        <w:rPr>
-          <w:sz w:val="28"/>
-          <w:szCs w:val="28"/>
-        </w:rPr>
-        <w:t xml:space="preserve">) ed inferire la probabilità che </w:t>
-      </w:r>
-      <w:r>
-        <w:rPr>
-          <w:sz w:val="28"/>
-          <w:szCs w:val="28"/>
-        </w:rPr>
-        <w:t>l’utente sia compatibile con il CdL</w:t>
-      </w:r>
-      <w:r>
-        <w:rPr>
-          <w:sz w:val="28"/>
-          <w:szCs w:val="28"/>
-        </w:rPr>
-        <w:t>. Per far ciò</w:t>
-      </w:r>
-      <w:r>
-        <w:rPr>
-          <w:sz w:val="28"/>
-          <w:szCs w:val="28"/>
-        </w:rPr>
-        <w:t>,</w:t>
-      </w:r>
-      <w:r>
-        <w:rPr>
-          <w:sz w:val="28"/>
-          <w:szCs w:val="28"/>
-        </w:rPr>
-        <w:t xml:space="preserve"> </w:t>
-      </w:r>
-      <w:r>
-        <w:rPr>
-          <w:sz w:val="28"/>
-          <w:szCs w:val="28"/>
-        </w:rPr>
-        <w:t xml:space="preserve">vengono poste </w:t>
-      </w:r>
-      <w:r>
-        <w:rPr>
-          <w:sz w:val="28"/>
-          <w:szCs w:val="28"/>
-        </w:rPr>
-        <w:t>delle domande</w:t>
-      </w:r>
-      <w:r>
-        <w:rPr>
-          <w:sz w:val="28"/>
-          <w:szCs w:val="28"/>
-        </w:rPr>
-        <w:t xml:space="preserve"> all’utente</w:t>
-      </w:r>
-      <w:r>
-        <w:rPr>
-          <w:sz w:val="28"/>
-          <w:szCs w:val="28"/>
-        </w:rPr>
-        <w:t xml:space="preserve">; ogni </w:t>
-      </w:r>
-      <w:r>
-        <w:rPr>
-          <w:sz w:val="28"/>
-          <w:szCs w:val="28"/>
-        </w:rPr>
-        <w:t xml:space="preserve">requisito </w:t>
-      </w:r>
-      <w:r>
-        <w:rPr>
-          <w:sz w:val="28"/>
-          <w:szCs w:val="28"/>
-        </w:rPr>
-        <w:t>osservat</w:t>
-      </w:r>
-      <w:r>
-        <w:rPr>
-          <w:sz w:val="28"/>
-          <w:szCs w:val="28"/>
-        </w:rPr>
-        <w:t>o</w:t>
-      </w:r>
-      <w:r>
-        <w:rPr>
-          <w:sz w:val="28"/>
-          <w:szCs w:val="28"/>
-        </w:rPr>
-        <w:t xml:space="preserve"> </w:t>
-      </w:r>
-      <w:r>
-        <w:rPr>
-          <w:sz w:val="28"/>
-          <w:szCs w:val="28"/>
-        </w:rPr>
-        <w:t xml:space="preserve">avrà </w:t>
-      </w:r>
-      <w:r>
-        <w:rPr>
-          <w:sz w:val="28"/>
-          <w:szCs w:val="28"/>
-        </w:rPr>
-        <w:t xml:space="preserve">valore 0 se </w:t>
-      </w:r>
-      <w:r>
-        <w:rPr>
-          <w:sz w:val="28"/>
-          <w:szCs w:val="28"/>
-        </w:rPr>
-        <w:t xml:space="preserve">assente </w:t>
-      </w:r>
-      <w:r>
-        <w:rPr>
-          <w:sz w:val="28"/>
-          <w:szCs w:val="28"/>
-        </w:rPr>
-        <w:t>e 1 se invece è presente. Dopodiché</w:t>
-      </w:r>
-      <w:r>
-        <w:rPr>
-          <w:sz w:val="28"/>
-          <w:szCs w:val="28"/>
-        </w:rPr>
-        <w:t xml:space="preserve">, </w:t>
-      </w:r>
-      <w:r>
-        <w:rPr>
-          <w:sz w:val="28"/>
-          <w:szCs w:val="28"/>
-        </w:rPr>
-        <w:t xml:space="preserve">andiamo ad usare la funzione di inferenza di </w:t>
-      </w:r>
+        <w:t>pgmpy</w:t>
+      </w:r>
+      <w:proofErr w:type="spellEnd"/>
+      <w:r>
+        <w:rPr>
+          <w:sz w:val="28"/>
+          <w:szCs w:val="28"/>
+        </w:rPr>
+        <w:t xml:space="preserve">. </w:t>
+      </w:r>
+    </w:p>
+    <w:p>
+      <w:pPr>
+        <w:rPr>
+          <w:sz w:val="28"/>
+          <w:szCs w:val="28"/>
+        </w:rPr>
+      </w:pPr>
+      <w:r>
+        <w:rPr>
+          <w:sz w:val="28"/>
+          <w:szCs w:val="28"/>
+        </w:rPr>
+        <w:t xml:space="preserve">La libreria </w:t>
+      </w:r>
+      <w:proofErr w:type="spellStart"/>
       <w:r>
         <w:rPr>
           <w:i/>
@@ -4657,6 +5112,545 @@
         </w:rPr>
         <w:t>bnlearn</w:t>
       </w:r>
+      <w:proofErr w:type="spellEnd"/>
+      <w:r>
+        <w:rPr>
+          <w:sz w:val="28"/>
+          <w:szCs w:val="28"/>
+        </w:rPr>
+        <w:t xml:space="preserve"> c</w:t>
+      </w:r>
+      <w:r>
+        <w:rPr>
+          <w:sz w:val="28"/>
+          <w:szCs w:val="28"/>
+        </w:rPr>
+        <w:t xml:space="preserve">onsente la creazione di </w:t>
+      </w:r>
+      <w:r>
+        <w:rPr>
+          <w:sz w:val="28"/>
+          <w:szCs w:val="28"/>
+        </w:rPr>
+        <w:t xml:space="preserve">una DAG, </w:t>
+      </w:r>
+      <w:r>
+        <w:rPr>
+          <w:sz w:val="28"/>
+          <w:szCs w:val="28"/>
+        </w:rPr>
+        <w:t>la creazione</w:t>
+      </w:r>
+      <w:r>
+        <w:rPr>
+          <w:sz w:val="28"/>
+          <w:szCs w:val="28"/>
+        </w:rPr>
+        <w:t xml:space="preserve"> ed assegna</w:t>
+      </w:r>
+      <w:r>
+        <w:rPr>
+          <w:sz w:val="28"/>
+          <w:szCs w:val="28"/>
+        </w:rPr>
+        <w:t>zione</w:t>
+      </w:r>
+      <w:r>
+        <w:rPr>
+          <w:sz w:val="28"/>
+          <w:szCs w:val="28"/>
+        </w:rPr>
+        <w:t xml:space="preserve"> delle tabelle di probabilità condizionata per </w:t>
+      </w:r>
+      <w:r>
+        <w:rPr>
+          <w:sz w:val="28"/>
+          <w:szCs w:val="28"/>
+        </w:rPr>
+        <w:t>ciascun</w:t>
+      </w:r>
+      <w:r>
+        <w:rPr>
+          <w:sz w:val="28"/>
+          <w:szCs w:val="28"/>
+        </w:rPr>
+        <w:t xml:space="preserve"> nodo (con la classe </w:t>
+      </w:r>
+      <w:proofErr w:type="spellStart"/>
+      <w:r>
+        <w:rPr>
+          <w:sz w:val="28"/>
+          <w:szCs w:val="28"/>
+        </w:rPr>
+        <w:t>TabularCPD</w:t>
+      </w:r>
+      <w:proofErr w:type="spellEnd"/>
+      <w:r>
+        <w:rPr>
+          <w:sz w:val="28"/>
+          <w:szCs w:val="28"/>
+        </w:rPr>
+        <w:t>)</w:t>
+      </w:r>
+      <w:r>
+        <w:rPr>
+          <w:sz w:val="28"/>
+          <w:szCs w:val="28"/>
+        </w:rPr>
+        <w:t xml:space="preserve">; </w:t>
+      </w:r>
+      <w:r>
+        <w:rPr>
+          <w:sz w:val="28"/>
+          <w:szCs w:val="28"/>
+        </w:rPr>
+        <w:t>p</w:t>
+      </w:r>
+      <w:r>
+        <w:rPr>
+          <w:sz w:val="28"/>
+          <w:szCs w:val="28"/>
+        </w:rPr>
+        <w:t>ermette i</w:t>
+      </w:r>
+      <w:r>
+        <w:rPr>
+          <w:sz w:val="28"/>
+          <w:szCs w:val="28"/>
+        </w:rPr>
+        <w:t>noltre</w:t>
+      </w:r>
+      <w:r>
+        <w:rPr>
+          <w:sz w:val="28"/>
+          <w:szCs w:val="28"/>
+        </w:rPr>
+        <w:t xml:space="preserve"> di inferire le probabilità per un nodo della DAG</w:t>
+      </w:r>
+      <w:r>
+        <w:rPr>
+          <w:sz w:val="28"/>
+          <w:szCs w:val="28"/>
+        </w:rPr>
+        <w:t>,</w:t>
+      </w:r>
+      <w:r>
+        <w:rPr>
+          <w:sz w:val="28"/>
+          <w:szCs w:val="28"/>
+        </w:rPr>
+        <w:t xml:space="preserve"> andando a segnalare le osservazioni</w:t>
+      </w:r>
+      <w:r>
+        <w:rPr>
+          <w:sz w:val="28"/>
+          <w:szCs w:val="28"/>
+        </w:rPr>
+        <w:t xml:space="preserve"> sull’utente</w:t>
+      </w:r>
+      <w:r>
+        <w:rPr>
+          <w:sz w:val="28"/>
+          <w:szCs w:val="28"/>
+        </w:rPr>
+        <w:t xml:space="preserve"> tramite il metodo della eliminazione delle variabili. Inoltre, </w:t>
+      </w:r>
+      <w:proofErr w:type="spellStart"/>
+      <w:r>
+        <w:rPr>
+          <w:i/>
+          <w:iCs/>
+          <w:sz w:val="28"/>
+          <w:szCs w:val="28"/>
+        </w:rPr>
+        <w:t>bnlearn</w:t>
+      </w:r>
+      <w:proofErr w:type="spellEnd"/>
+      <w:r>
+        <w:rPr>
+          <w:sz w:val="28"/>
+          <w:szCs w:val="28"/>
+        </w:rPr>
+        <w:t xml:space="preserve"> permette di imparare anche le tabelle delle probabilità</w:t>
+      </w:r>
+      <w:r>
+        <w:rPr>
+          <w:sz w:val="28"/>
+          <w:szCs w:val="28"/>
+        </w:rPr>
+        <w:t>,</w:t>
+      </w:r>
+      <w:r>
+        <w:rPr>
+          <w:sz w:val="28"/>
+          <w:szCs w:val="28"/>
+        </w:rPr>
+        <w:t xml:space="preserve"> andando a stimare da un dataset </w:t>
+      </w:r>
+      <w:r>
+        <w:rPr>
+          <w:sz w:val="28"/>
+          <w:szCs w:val="28"/>
+        </w:rPr>
+        <w:t>fornito</w:t>
+      </w:r>
+      <w:r>
+        <w:rPr>
+          <w:sz w:val="28"/>
+          <w:szCs w:val="28"/>
+        </w:rPr>
+        <w:t xml:space="preserve"> in input. In questo caso</w:t>
+      </w:r>
+      <w:r>
+        <w:rPr>
+          <w:sz w:val="28"/>
+          <w:szCs w:val="28"/>
+        </w:rPr>
+        <w:t>,</w:t>
+      </w:r>
+      <w:r>
+        <w:rPr>
+          <w:sz w:val="28"/>
+          <w:szCs w:val="28"/>
+        </w:rPr>
+        <w:t xml:space="preserve"> </w:t>
+      </w:r>
+      <w:r>
+        <w:rPr>
+          <w:sz w:val="28"/>
+          <w:szCs w:val="28"/>
+        </w:rPr>
+        <w:t>viene</w:t>
+      </w:r>
+      <w:r>
+        <w:rPr>
+          <w:sz w:val="28"/>
+          <w:szCs w:val="28"/>
+        </w:rPr>
+        <w:t xml:space="preserve"> perme</w:t>
+      </w:r>
+      <w:r>
+        <w:rPr>
+          <w:sz w:val="28"/>
+          <w:szCs w:val="28"/>
+        </w:rPr>
+        <w:t>sso</w:t>
+      </w:r>
+      <w:r>
+        <w:rPr>
+          <w:sz w:val="28"/>
+          <w:szCs w:val="28"/>
+        </w:rPr>
+        <w:t xml:space="preserve"> di scegliere </w:t>
+      </w:r>
+      <w:r>
+        <w:rPr>
+          <w:sz w:val="28"/>
+          <w:szCs w:val="28"/>
+        </w:rPr>
+        <w:t xml:space="preserve">come </w:t>
+      </w:r>
+      <w:r>
+        <w:rPr>
+          <w:sz w:val="28"/>
+          <w:szCs w:val="28"/>
+        </w:rPr>
+        <w:t>opzion</w:t>
+      </w:r>
+      <w:r>
+        <w:rPr>
+          <w:sz w:val="28"/>
+          <w:szCs w:val="28"/>
+        </w:rPr>
+        <w:t>e lo</w:t>
+      </w:r>
+      <w:r>
+        <w:rPr>
+          <w:sz w:val="28"/>
+          <w:szCs w:val="28"/>
+        </w:rPr>
+        <w:t xml:space="preserve"> stimatore di massima verosimiglianza. </w:t>
+      </w:r>
+      <w:r>
+        <w:rPr>
+          <w:sz w:val="28"/>
+          <w:szCs w:val="28"/>
+        </w:rPr>
+        <w:t>Per</w:t>
+      </w:r>
+      <w:r>
+        <w:rPr>
+          <w:sz w:val="28"/>
+          <w:szCs w:val="28"/>
+        </w:rPr>
+        <w:t xml:space="preserve"> la creazione della DAG,</w:t>
+      </w:r>
+      <w:r>
+        <w:rPr>
+          <w:sz w:val="28"/>
+          <w:szCs w:val="28"/>
+        </w:rPr>
+        <w:t xml:space="preserve"> è stato creato</w:t>
+      </w:r>
+      <w:r>
+        <w:rPr>
+          <w:sz w:val="28"/>
+          <w:szCs w:val="28"/>
+        </w:rPr>
+        <w:t xml:space="preserve"> un vettore di coppie, </w:t>
+      </w:r>
+      <w:r>
+        <w:rPr>
+          <w:sz w:val="28"/>
+          <w:szCs w:val="28"/>
+        </w:rPr>
+        <w:t>ciascuna</w:t>
+      </w:r>
+      <w:r>
+        <w:rPr>
+          <w:sz w:val="28"/>
+          <w:szCs w:val="28"/>
+        </w:rPr>
+        <w:t xml:space="preserve"> formata da due nodi del grafo che </w:t>
+      </w:r>
+      <w:r>
+        <w:rPr>
+          <w:sz w:val="28"/>
+          <w:szCs w:val="28"/>
+        </w:rPr>
+        <w:t>indicano</w:t>
+      </w:r>
+      <w:r>
+        <w:rPr>
+          <w:sz w:val="28"/>
+          <w:szCs w:val="28"/>
+        </w:rPr>
+        <w:t xml:space="preserve"> un arco che li collega. </w:t>
+      </w:r>
+    </w:p>
+    <w:p>
+      <w:pPr>
+        <w:rPr>
+          <w:sz w:val="28"/>
+          <w:szCs w:val="28"/>
+        </w:rPr>
+      </w:pPr>
+      <w:r>
+        <w:rPr>
+          <w:sz w:val="28"/>
+          <w:szCs w:val="28"/>
+        </w:rPr>
+        <w:t>Creata</w:t>
+      </w:r>
+      <w:r>
+        <w:rPr>
+          <w:sz w:val="28"/>
+          <w:szCs w:val="28"/>
+        </w:rPr>
+        <w:t xml:space="preserve"> una rete </w:t>
+      </w:r>
+      <w:proofErr w:type="spellStart"/>
+      <w:r>
+        <w:rPr>
+          <w:sz w:val="28"/>
+          <w:szCs w:val="28"/>
+        </w:rPr>
+        <w:t>bayesiana</w:t>
+      </w:r>
+      <w:proofErr w:type="spellEnd"/>
+      <w:r>
+        <w:rPr>
+          <w:sz w:val="28"/>
+          <w:szCs w:val="28"/>
+        </w:rPr>
+        <w:t xml:space="preserve"> funzionante, </w:t>
+      </w:r>
+      <w:r>
+        <w:rPr>
+          <w:sz w:val="28"/>
+          <w:szCs w:val="28"/>
+        </w:rPr>
+        <w:t>bisogna</w:t>
+      </w:r>
+      <w:r>
+        <w:rPr>
+          <w:sz w:val="28"/>
+          <w:szCs w:val="28"/>
+        </w:rPr>
+        <w:t xml:space="preserve"> </w:t>
+      </w:r>
+      <w:r>
+        <w:rPr>
+          <w:sz w:val="28"/>
+          <w:szCs w:val="28"/>
+        </w:rPr>
+        <w:t>raccogliere</w:t>
+      </w:r>
+      <w:r>
+        <w:rPr>
+          <w:sz w:val="28"/>
+          <w:szCs w:val="28"/>
+        </w:rPr>
+        <w:t xml:space="preserve"> le osservazioni del</w:t>
+      </w:r>
+      <w:r>
+        <w:rPr>
+          <w:sz w:val="28"/>
+          <w:szCs w:val="28"/>
+        </w:rPr>
+        <w:t xml:space="preserve">l’utente </w:t>
+      </w:r>
+      <w:r>
+        <w:rPr>
+          <w:sz w:val="28"/>
+          <w:szCs w:val="28"/>
+        </w:rPr>
+        <w:t>(i requisiti che pensa di rispettare</w:t>
+      </w:r>
+      <w:r>
+        <w:rPr>
+          <w:sz w:val="28"/>
+          <w:szCs w:val="28"/>
+        </w:rPr>
+        <w:t xml:space="preserve">) ed inferire la probabilità che </w:t>
+      </w:r>
+      <w:r>
+        <w:rPr>
+          <w:sz w:val="28"/>
+          <w:szCs w:val="28"/>
+        </w:rPr>
+        <w:t>l’utente sia compatibile con il CdL</w:t>
+      </w:r>
+      <w:r>
+        <w:rPr>
+          <w:sz w:val="28"/>
+          <w:szCs w:val="28"/>
+        </w:rPr>
+        <w:t>. Per far ciò</w:t>
+      </w:r>
+      <w:r>
+        <w:rPr>
+          <w:sz w:val="28"/>
+          <w:szCs w:val="28"/>
+        </w:rPr>
+        <w:t>,</w:t>
+      </w:r>
+      <w:r>
+        <w:rPr>
+          <w:sz w:val="28"/>
+          <w:szCs w:val="28"/>
+        </w:rPr>
+        <w:t xml:space="preserve"> </w:t>
+      </w:r>
+      <w:r>
+        <w:rPr>
+          <w:sz w:val="28"/>
+          <w:szCs w:val="28"/>
+        </w:rPr>
+        <w:t xml:space="preserve">vengono poste </w:t>
+      </w:r>
+      <w:r>
+        <w:rPr>
+          <w:sz w:val="28"/>
+          <w:szCs w:val="28"/>
+        </w:rPr>
+        <w:t>delle domande</w:t>
+      </w:r>
+      <w:r>
+        <w:rPr>
+          <w:sz w:val="28"/>
+          <w:szCs w:val="28"/>
+        </w:rPr>
+        <w:t xml:space="preserve"> all’utente</w:t>
+      </w:r>
+      <w:r>
+        <w:rPr>
+          <w:sz w:val="28"/>
+          <w:szCs w:val="28"/>
+        </w:rPr>
+        <w:t xml:space="preserve">; ogni </w:t>
+      </w:r>
+      <w:r>
+        <w:rPr>
+          <w:sz w:val="28"/>
+          <w:szCs w:val="28"/>
+        </w:rPr>
+        <w:t xml:space="preserve">requisito </w:t>
+      </w:r>
+      <w:r>
+        <w:rPr>
+          <w:sz w:val="28"/>
+          <w:szCs w:val="28"/>
+        </w:rPr>
+        <w:t>osservat</w:t>
+      </w:r>
+      <w:r>
+        <w:rPr>
+          <w:sz w:val="28"/>
+          <w:szCs w:val="28"/>
+        </w:rPr>
+        <w:t>o</w:t>
+      </w:r>
+      <w:r>
+        <w:rPr>
+          <w:sz w:val="28"/>
+          <w:szCs w:val="28"/>
+        </w:rPr>
+        <w:t xml:space="preserve"> </w:t>
+      </w:r>
+      <w:r>
+        <w:rPr>
+          <w:sz w:val="28"/>
+          <w:szCs w:val="28"/>
+        </w:rPr>
+        <w:t xml:space="preserve">avrà </w:t>
+      </w:r>
+      <w:r>
+        <w:rPr>
+          <w:sz w:val="28"/>
+          <w:szCs w:val="28"/>
+        </w:rPr>
+        <w:t xml:space="preserve">valore 0 se </w:t>
+      </w:r>
+      <w:r>
+        <w:rPr>
+          <w:sz w:val="28"/>
+          <w:szCs w:val="28"/>
+        </w:rPr>
+        <w:t xml:space="preserve">assente </w:t>
+      </w:r>
+      <w:r>
+        <w:rPr>
+          <w:sz w:val="28"/>
+          <w:szCs w:val="28"/>
+        </w:rPr>
+        <w:t>e 1 se invece è presente. Dopodiché</w:t>
+      </w:r>
+      <w:r>
+        <w:rPr>
+          <w:sz w:val="28"/>
+          <w:szCs w:val="28"/>
+        </w:rPr>
+        <w:t xml:space="preserve">, </w:t>
+      </w:r>
+      <w:r>
+        <w:rPr>
+          <w:sz w:val="28"/>
+          <w:szCs w:val="28"/>
+        </w:rPr>
+        <w:t xml:space="preserve">andiamo ad usare la funzione di inferenza di </w:t>
+      </w:r>
+      <w:proofErr w:type="spellStart"/>
+      <w:r>
+        <w:rPr>
+          <w:i/>
+          <w:iCs/>
+          <w:sz w:val="28"/>
+          <w:szCs w:val="28"/>
+        </w:rPr>
+        <w:t>bnlearn</w:t>
+      </w:r>
+      <w:proofErr w:type="spellEnd"/>
       <w:r>
         <w:rPr>
           <w:sz w:val="28"/>
@@ -4684,6 +5678,7 @@
           <w:sz w:val="28"/>
           <w:szCs w:val="28"/>
         </w:rPr>
+        <w:lastRenderedPageBreak/>
         <w:t>In</w:t>
       </w:r>
       <w:r>
@@ -4721,7 +5716,23 @@
           <w:sz w:val="28"/>
           <w:szCs w:val="28"/>
         </w:rPr>
-        <w:t xml:space="preserve">, è possibile creare una rete bayesiana con stimatore di massima verosimiglianza, stavolta con </w:t>
+        <w:t xml:space="preserve">, è possibile creare una rete </w:t>
+      </w:r>
+      <w:proofErr w:type="spellStart"/>
+      <w:r>
+        <w:rPr>
+          <w:sz w:val="28"/>
+          <w:szCs w:val="28"/>
+        </w:rPr>
+        <w:t>bayesiana</w:t>
+      </w:r>
+      <w:proofErr w:type="spellEnd"/>
+      <w:r>
+        <w:rPr>
+          <w:sz w:val="28"/>
+          <w:szCs w:val="28"/>
+        </w:rPr>
+        <w:t xml:space="preserve"> con stimatore di massima verosimiglianza, stavolta con </w:t>
       </w:r>
       <w:r>
         <w:rPr>
@@ -4745,7 +5756,6 @@
           <w:sz w:val="28"/>
           <w:szCs w:val="28"/>
         </w:rPr>
-        <w:lastRenderedPageBreak/>
         <w:drawing>
           <wp:inline distT="0" distB="0" distL="0" distR="0" wp14:anchorId="0A4F037A" wp14:editId="14451918">
             <wp:extent cx="6115050" cy="4267200"/>
@@ -4819,8 +5829,18 @@
           <w:i/>
           <w:iCs/>
         </w:rPr>
-        <w:t>la rete bayesiana</w:t>
-      </w:r>
+        <w:t xml:space="preserve">la rete </w:t>
+      </w:r>
+      <w:proofErr w:type="spellStart"/>
+      <w:r>
+        <w:rPr>
+          <w:rFonts w:ascii="Arial" w:hAnsi="Arial" w:cs="Arial"/>
+          <w:i/>
+          <w:iCs/>
+        </w:rPr>
+        <w:t>bayesiana</w:t>
+      </w:r>
+      <w:proofErr w:type="spellEnd"/>
       <w:r>
         <w:rPr>
           <w:rFonts w:ascii="Arial" w:hAnsi="Arial" w:cs="Arial"/>

</xml_diff>